<commit_message>
fix:conectar la factura con el tramite
</commit_message>
<xml_diff>
--- a/gestion_documental/templates/AUTO_INICIO_AGUAS_SUPERFICIALES.docx
+++ b/gestion_documental/templates/AUTO_INICIO_AGUAS_SUPERFICIALES.docx
@@ -476,7 +476,7 @@
           <w:highlight w:val="lightGray"/>
           <w:rtl w:val="0"/>
         </w:rPr>
-        <w:t xml:space="preserve">{{ dato11 }}XXXX</w:t>
+        <w:t xml:space="preserve">{{ dato11 }}</w:t>
       </w:r>
       <w:r>
         <w:rPr>
@@ -532,6 +532,88 @@
         </w:rPr>
         <w:t xml:space="preserve">, según se establece en el certificado de tradición y libertad del predio </w:t>
       </w:r>
+      <w:r>
+        <w:rPr>
+          <w:rFonts w:ascii="Arial" w:cs="Arial" w:eastAsia="Arial" w:hAnsi="Arial"/>
+          <w:color w:val="ff0000"/>
+          <w:highlight w:val="lightGray"/>
+          <w:rtl w:val="0"/>
+        </w:rPr>
+        <w:t xml:space="preserve">{{ dato11 }}</w:t>
+      </w:r>
+      <w:r>
+        <w:rPr>
+          <w:rFonts w:ascii="Arial" w:cs="Arial" w:eastAsia="Arial" w:hAnsi="Arial"/>
+          <w:color w:val="000000"/>
+          <w:rtl w:val="0"/>
+        </w:rPr>
+        <w:t xml:space="preserve">, en jurisdicción del municipio </w:t>
+      </w:r>
+      <w:bookmarkStart w:colFirst="0" w:colLast="0" w:name="bookmark=id.3dy6vkm" w:id="1"/>
+      <w:bookmarkEnd w:id="1"/>
+      <w:r>
+        <w:rPr>
+          <w:rFonts w:ascii="Arial" w:cs="Arial" w:eastAsia="Arial" w:hAnsi="Arial"/>
+          <w:color w:val="000000"/>
+          <w:rtl w:val="0"/>
+        </w:rPr>
+        <w:t xml:space="preserve">de </w:t>
+      </w:r>
+      <w:r>
+        <w:rPr>
+          <w:rFonts w:ascii="Arial" w:cs="Arial" w:eastAsia="Arial" w:hAnsi="Arial"/>
+          <w:color w:val="ff0000"/>
+          <w:highlight w:val="lightGray"/>
+          <w:rtl w:val="0"/>
+        </w:rPr>
+        <w:t xml:space="preserve">{{ dato7 }}</w:t>
+      </w:r>
+      <w:r>
+        <w:rPr>
+          <w:rFonts w:ascii="Arial" w:cs="Arial" w:eastAsia="Arial" w:hAnsi="Arial"/>
+          <w:color w:val="000000"/>
+          <w:rtl w:val="0"/>
+        </w:rPr>
+        <w:t xml:space="preserve">, departamento del Meta.</w:t>
+      </w:r>
+    </w:p>
+    <w:p>
+      <w:pPr>
+        <w:jc w:val="both"/>
+        <w:rPr>
+          <w:rFonts w:ascii="Arial" w:cs="Arial" w:eastAsia="Arial" w:hAnsi="Arial"/>
+          <w:color w:val="000000"/>
+        </w:rPr>
+      </w:pPr>
+      <w:r>
+        <w:rPr>
+          <w:rtl w:val="0"/>
+        </w:rPr>
+      </w:r>
+    </w:p>
+    <w:p>
+      <w:pPr>
+        <w:jc w:val="both"/>
+        <w:rPr>
+          <w:rFonts w:ascii="Arial" w:cs="Arial" w:eastAsia="Arial" w:hAnsi="Arial"/>
+        </w:rPr>
+      </w:pPr>
+      <w:r>
+        <w:rPr>
+          <w:rFonts w:ascii="Arial" w:cs="Arial" w:eastAsia="Arial" w:hAnsi="Arial"/>
+          <w:rtl w:val="0"/>
+        </w:rPr>
+        <w:t xml:space="preserve">Que, mediante Oficio PS-GSIT.</w:t>
+      </w:r>
+      <w:r>
+        <w:rPr>
+          <w:rFonts w:ascii="Arial" w:cs="Arial" w:eastAsia="Arial" w:hAnsi="Arial"/>
+          <w:color w:val="ff0000"/>
+          <w:highlight w:val="lightGray"/>
+          <w:rtl w:val="0"/>
+        </w:rPr>
+        <w:t xml:space="preserve"> </w:t>
+      </w:r>
       <w:sdt>
         <w:sdtPr>
           <w:tag w:val="goog_rdk_1"/>
@@ -556,20 +638,9 @@
       <w:r>
         <w:rPr>
           <w:rFonts w:ascii="Arial" w:cs="Arial" w:eastAsia="Arial" w:hAnsi="Arial"/>
-          <w:color w:val="000000"/>
-          <w:rtl w:val="0"/>
-        </w:rPr>
-        <w:t xml:space="preserve">, en jurisdicción del municipio </w:t>
-      </w:r>
-      <w:bookmarkStart w:colFirst="0" w:colLast="0" w:name="bookmark=id.3dy6vkm" w:id="1"/>
-      <w:bookmarkEnd w:id="1"/>
-      <w:r>
-        <w:rPr>
-          <w:rFonts w:ascii="Arial" w:cs="Arial" w:eastAsia="Arial" w:hAnsi="Arial"/>
-          <w:color w:val="000000"/>
-          <w:rtl w:val="0"/>
-        </w:rPr>
-        <w:t xml:space="preserve">de </w:t>
+          <w:rtl w:val="0"/>
+        </w:rPr>
+        <w:t xml:space="preserve">, con número de correspondencia despachada </w:t>
       </w:r>
       <w:sdt>
         <w:sdtPr>
@@ -595,48 +666,9 @@
       <w:r>
         <w:rPr>
           <w:rFonts w:ascii="Arial" w:cs="Arial" w:eastAsia="Arial" w:hAnsi="Arial"/>
-          <w:color w:val="000000"/>
-          <w:rtl w:val="0"/>
-        </w:rPr>
-        <w:t xml:space="preserve">, departamento del Meta.</w:t>
-      </w:r>
-    </w:p>
-    <w:p>
-      <w:pPr>
-        <w:jc w:val="both"/>
-        <w:rPr>
-          <w:rFonts w:ascii="Arial" w:cs="Arial" w:eastAsia="Arial" w:hAnsi="Arial"/>
-          <w:color w:val="000000"/>
-        </w:rPr>
-      </w:pPr>
-      <w:r>
-        <w:rPr>
-          <w:rtl w:val="0"/>
-        </w:rPr>
-      </w:r>
-    </w:p>
-    <w:p>
-      <w:pPr>
-        <w:jc w:val="both"/>
-        <w:rPr>
-          <w:rFonts w:ascii="Arial" w:cs="Arial" w:eastAsia="Arial" w:hAnsi="Arial"/>
-        </w:rPr>
-      </w:pPr>
-      <w:r>
-        <w:rPr>
-          <w:rFonts w:ascii="Arial" w:cs="Arial" w:eastAsia="Arial" w:hAnsi="Arial"/>
-          <w:rtl w:val="0"/>
-        </w:rPr>
-        <w:t xml:space="preserve">Que, mediante Oficio PS-GSIT.</w:t>
-      </w:r>
-      <w:r>
-        <w:rPr>
-          <w:rFonts w:ascii="Arial" w:cs="Arial" w:eastAsia="Arial" w:hAnsi="Arial"/>
-          <w:color w:val="ff0000"/>
-          <w:highlight w:val="lightGray"/>
-          <w:rtl w:val="0"/>
-        </w:rPr>
-        <w:t xml:space="preserve"> </w:t>
+          <w:rtl w:val="0"/>
+        </w:rPr>
+        <w:t xml:space="preserve"> del </w:t>
       </w:r>
       <w:sdt>
         <w:sdtPr>
@@ -664,7 +696,44 @@
           <w:rFonts w:ascii="Arial" w:cs="Arial" w:eastAsia="Arial" w:hAnsi="Arial"/>
           <w:rtl w:val="0"/>
         </w:rPr>
-        <w:t xml:space="preserve">, con número de correspondencia despachada </w:t>
+        <w:t xml:space="preserve">, </w:t>
+      </w:r>
+      <w:bookmarkStart w:colFirst="0" w:colLast="0" w:name="bookmark=id.1t3h5sf" w:id="2"/>
+      <w:bookmarkEnd w:id="2"/>
+      <w:r>
+        <w:rPr>
+          <w:rFonts w:ascii="Arial" w:cs="Arial" w:eastAsia="Arial" w:hAnsi="Arial"/>
+          <w:rtl w:val="0"/>
+        </w:rPr>
+        <w:t xml:space="preserve"> se formuló requerimiento previo a liquidar el valor de la visita técnica por concepto de evaluación.</w:t>
+      </w:r>
+    </w:p>
+    <w:p>
+      <w:pPr>
+        <w:jc w:val="both"/>
+        <w:rPr>
+          <w:rFonts w:ascii="Arial" w:cs="Arial" w:eastAsia="Arial" w:hAnsi="Arial"/>
+        </w:rPr>
+      </w:pPr>
+      <w:r>
+        <w:rPr>
+          <w:rtl w:val="0"/>
+        </w:rPr>
+      </w:r>
+    </w:p>
+    <w:p>
+      <w:pPr>
+        <w:jc w:val="both"/>
+        <w:rPr>
+          <w:rFonts w:ascii="Arial" w:cs="Arial" w:eastAsia="Arial" w:hAnsi="Arial"/>
+        </w:rPr>
+      </w:pPr>
+      <w:r>
+        <w:rPr>
+          <w:rFonts w:ascii="Arial" w:cs="Arial" w:eastAsia="Arial" w:hAnsi="Arial"/>
+          <w:rtl w:val="0"/>
+        </w:rPr>
+        <w:t xml:space="preserve">En respuesta al requerimiento formulado, el usuario a través de radicado </w:t>
       </w:r>
       <w:sdt>
         <w:sdtPr>
@@ -692,7 +761,7 @@
           <w:rFonts w:ascii="Arial" w:cs="Arial" w:eastAsia="Arial" w:hAnsi="Arial"/>
           <w:rtl w:val="0"/>
         </w:rPr>
-        <w:t xml:space="preserve"> del </w:t>
+        <w:t xml:space="preserve"> del 08 </w:t>
       </w:r>
       <w:sdt>
         <w:sdtPr>
@@ -720,44 +789,195 @@
           <w:rFonts w:ascii="Arial" w:cs="Arial" w:eastAsia="Arial" w:hAnsi="Arial"/>
           <w:rtl w:val="0"/>
         </w:rPr>
-        <w:t xml:space="preserve">, </w:t>
-      </w:r>
-      <w:bookmarkStart w:colFirst="0" w:colLast="0" w:name="bookmark=id.1t3h5sf" w:id="2"/>
-      <w:bookmarkEnd w:id="2"/>
-      <w:r>
-        <w:rPr>
-          <w:rFonts w:ascii="Arial" w:cs="Arial" w:eastAsia="Arial" w:hAnsi="Arial"/>
-          <w:rtl w:val="0"/>
-        </w:rPr>
-        <w:t xml:space="preserve"> se formuló requerimiento previo a liquidar el valor de la visita técnica por concepto de evaluación.</w:t>
-      </w:r>
-    </w:p>
-    <w:p>
-      <w:pPr>
-        <w:jc w:val="both"/>
-        <w:rPr>
-          <w:rFonts w:ascii="Arial" w:cs="Arial" w:eastAsia="Arial" w:hAnsi="Arial"/>
-        </w:rPr>
-      </w:pPr>
-      <w:r>
-        <w:rPr>
-          <w:rtl w:val="0"/>
-        </w:rPr>
-      </w:r>
-    </w:p>
-    <w:p>
-      <w:pPr>
-        <w:jc w:val="both"/>
-        <w:rPr>
-          <w:rFonts w:ascii="Arial" w:cs="Arial" w:eastAsia="Arial" w:hAnsi="Arial"/>
-        </w:rPr>
-      </w:pPr>
-      <w:r>
-        <w:rPr>
-          <w:rFonts w:ascii="Arial" w:cs="Arial" w:eastAsia="Arial" w:hAnsi="Arial"/>
-          <w:rtl w:val="0"/>
-        </w:rPr>
-        <w:t xml:space="preserve">En respuesta al requerimiento formulado, el usuario a través de radicado </w:t>
+        <w:t xml:space="preserve">, allegó la información solicitada.</w:t>
+      </w:r>
+    </w:p>
+    <w:p>
+      <w:pPr>
+        <w:jc w:val="both"/>
+        <w:rPr>
+          <w:rFonts w:ascii="Arial" w:cs="Arial" w:eastAsia="Arial" w:hAnsi="Arial"/>
+          <w:color w:val="000000"/>
+        </w:rPr>
+      </w:pPr>
+      <w:r>
+        <w:rPr>
+          <w:rtl w:val="0"/>
+        </w:rPr>
+      </w:r>
+    </w:p>
+    <w:p>
+      <w:pPr>
+        <w:tabs>
+          <w:tab w:val="left" w:leader="none" w:pos="5529"/>
+        </w:tabs>
+        <w:jc w:val="both"/>
+        <w:rPr>
+          <w:rFonts w:ascii="Arial" w:cs="Arial" w:eastAsia="Arial" w:hAnsi="Arial"/>
+        </w:rPr>
+      </w:pPr>
+      <w:r>
+        <w:rPr>
+          <w:rFonts w:ascii="Arial" w:cs="Arial" w:eastAsia="Arial" w:hAnsi="Arial"/>
+          <w:rtl w:val="0"/>
+        </w:rPr>
+        <w:t xml:space="preserve">Que, una vez radicada la solicitud y allegados los soportes necesarios, esta Corporación, en el ejercicio de las funciones que le asisten como autoridad ambiental en el Departamento del Meta procede a la evaluación de la misma.</w:t>
+      </w:r>
+    </w:p>
+    <w:p>
+      <w:pPr>
+        <w:jc w:val="both"/>
+        <w:rPr>
+          <w:rFonts w:ascii="Arial" w:cs="Arial" w:eastAsia="Arial" w:hAnsi="Arial"/>
+        </w:rPr>
+      </w:pPr>
+      <w:r>
+        <w:rPr>
+          <w:rtl w:val="0"/>
+        </w:rPr>
+      </w:r>
+    </w:p>
+    <w:p>
+      <w:pPr>
+        <w:jc w:val="center"/>
+        <w:rPr>
+          <w:rFonts w:ascii="Arial" w:cs="Arial" w:eastAsia="Arial" w:hAnsi="Arial"/>
+        </w:rPr>
+      </w:pPr>
+      <w:r>
+        <w:rPr>
+          <w:rFonts w:ascii="Arial" w:cs="Arial" w:eastAsia="Arial" w:hAnsi="Arial"/>
+          <w:rtl w:val="0"/>
+        </w:rPr>
+        <w:t xml:space="preserve">FUNDAMENTOS JURÍDICOS</w:t>
+      </w:r>
+    </w:p>
+    <w:p>
+      <w:pPr>
+        <w:jc w:val="both"/>
+        <w:rPr>
+          <w:rFonts w:ascii="Arial" w:cs="Arial" w:eastAsia="Arial" w:hAnsi="Arial"/>
+        </w:rPr>
+      </w:pPr>
+      <w:r>
+        <w:rPr>
+          <w:rtl w:val="0"/>
+        </w:rPr>
+      </w:r>
+    </w:p>
+    <w:p>
+      <w:pPr>
+        <w:jc w:val="both"/>
+        <w:rPr>
+          <w:rFonts w:ascii="Arial" w:cs="Arial" w:eastAsia="Arial" w:hAnsi="Arial"/>
+        </w:rPr>
+      </w:pPr>
+      <w:r>
+        <w:rPr>
+          <w:rFonts w:ascii="Arial" w:cs="Arial" w:eastAsia="Arial" w:hAnsi="Arial"/>
+          <w:rtl w:val="0"/>
+        </w:rPr>
+        <w:t xml:space="preserve">Que, el artículo 80 de la Carta Política, preceptúa que le corresponde al Estado planificar el manejo y aprovechamiento de los recursos naturales, para garantizar su desarrollo sostenible, su conservación, restauración o sustitución, y además, debe prevenir y controlar los factores de deterioro ambiental, imponer las sanciones legales, y exigir la reparación de los daños causados.</w:t>
+      </w:r>
+    </w:p>
+    <w:p>
+      <w:pPr>
+        <w:jc w:val="both"/>
+        <w:rPr>
+          <w:rFonts w:ascii="Arial" w:cs="Arial" w:eastAsia="Arial" w:hAnsi="Arial"/>
+        </w:rPr>
+      </w:pPr>
+      <w:r>
+        <w:rPr>
+          <w:rtl w:val="0"/>
+        </w:rPr>
+      </w:r>
+    </w:p>
+    <w:p>
+      <w:pPr>
+        <w:jc w:val="both"/>
+        <w:rPr>
+          <w:rFonts w:ascii="Arial" w:cs="Arial" w:eastAsia="Arial" w:hAnsi="Arial"/>
+        </w:rPr>
+      </w:pPr>
+      <w:r>
+        <w:rPr>
+          <w:rFonts w:ascii="Arial" w:cs="Arial" w:eastAsia="Arial" w:hAnsi="Arial"/>
+          <w:rtl w:val="0"/>
+        </w:rPr>
+        <w:t xml:space="preserve">Que, el numeral 9 del artículo 31 de la Ley 99 de 1993, establece como función de la Corporaciones Autónomas Regionales “</w:t>
+      </w:r>
+      <w:r>
+        <w:rPr>
+          <w:rFonts w:ascii="Arial" w:cs="Arial" w:eastAsia="Arial" w:hAnsi="Arial"/>
+          <w:i w:val="1"/>
+          <w:rtl w:val="0"/>
+        </w:rPr>
+        <w:t xml:space="preserve">Otorgar concesiones, permisos, autorizaciones y licencias ambientales requeridas por la ley para el uso, aprovechamiento o movilización de los recursos naturales renovables o para el desarrollo de actividades que afecten o puedan afectar el medio ambiente. Otorgar permisos y concesiones para aprovechamientos forestales</w:t>
+      </w:r>
+      <w:r>
+        <w:rPr>
+          <w:rFonts w:ascii="Arial" w:cs="Arial" w:eastAsia="Arial" w:hAnsi="Arial"/>
+          <w:rtl w:val="0"/>
+        </w:rPr>
+        <w:t xml:space="preserve"> (...).</w:t>
+      </w:r>
+    </w:p>
+    <w:p>
+      <w:pPr>
+        <w:jc w:val="both"/>
+        <w:rPr>
+          <w:rFonts w:ascii="Arial" w:cs="Arial" w:eastAsia="Arial" w:hAnsi="Arial"/>
+        </w:rPr>
+      </w:pPr>
+      <w:r>
+        <w:rPr>
+          <w:rtl w:val="0"/>
+        </w:rPr>
+      </w:r>
+    </w:p>
+    <w:p>
+      <w:pPr>
+        <w:jc w:val="both"/>
+        <w:rPr>
+          <w:rFonts w:ascii="Arial" w:cs="Arial" w:eastAsia="Arial" w:hAnsi="Arial"/>
+        </w:rPr>
+      </w:pPr>
+      <w:r>
+        <w:rPr>
+          <w:rFonts w:ascii="Arial" w:cs="Arial" w:eastAsia="Arial" w:hAnsi="Arial"/>
+          <w:rtl w:val="0"/>
+        </w:rPr>
+        <w:t xml:space="preserve">Que, el artículo 38 de la Ley 99 de 1993, creó la Corporación para el Desarrollo Sostenible del Área de Manejo Especial de la Macarena CORMACARENA, como organismo rector de la administración del medio ambiente y los recursos naturales renovables de su jurisdicción, la cual se encuentra demarcada en el artículo 2 de la ley 1938 del 21 de septiembre de 2018, el cual modificó el artículo 38 de la ley 99 de 1993, estableciéndola sobre todo el territorio del Departamento del Meta, con excepción las zonas del Área de Manejo Especial incluidas en la jurisdicción de la Corporación para el Desarrollo sostenible del Oriente Amazónico –CDA.</w:t>
+      </w:r>
+    </w:p>
+    <w:p>
+      <w:pPr>
+        <w:jc w:val="both"/>
+        <w:rPr>
+          <w:rFonts w:ascii="Arial" w:cs="Arial" w:eastAsia="Arial" w:hAnsi="Arial"/>
+        </w:rPr>
+      </w:pPr>
+      <w:r>
+        <w:rPr>
+          <w:rtl w:val="0"/>
+        </w:rPr>
+      </w:r>
+    </w:p>
+    <w:p>
+      <w:pPr>
+        <w:shd w:fill="ffffff" w:val="clear"/>
+        <w:jc w:val="both"/>
+        <w:rPr>
+          <w:rFonts w:ascii="Arial" w:cs="Arial" w:eastAsia="Arial" w:hAnsi="Arial"/>
+        </w:rPr>
+      </w:pPr>
+      <w:r>
+        <w:rPr>
+          <w:rFonts w:ascii="Arial" w:cs="Arial" w:eastAsia="Arial" w:hAnsi="Arial"/>
+          <w:rtl w:val="0"/>
+        </w:rPr>
+        <w:t xml:space="preserve">Que, de conformidad con lo dispuesto en el artículo </w:t>
       </w:r>
       <w:sdt>
         <w:sdtPr>
@@ -779,250 +999,6 @@
       <w:commentRangeEnd w:id="6"/>
       <w:r>
         <w:commentReference w:id="6"/>
-      </w:r>
-      <w:r>
-        <w:rPr>
-          <w:rFonts w:ascii="Arial" w:cs="Arial" w:eastAsia="Arial" w:hAnsi="Arial"/>
-          <w:rtl w:val="0"/>
-        </w:rPr>
-        <w:t xml:space="preserve"> del 08 </w:t>
-      </w:r>
-      <w:sdt>
-        <w:sdtPr>
-          <w:tag w:val="goog_rdk_7"/>
-        </w:sdtPr>
-        <w:sdtContent>
-          <w:commentRangeStart w:id="7"/>
-        </w:sdtContent>
-      </w:sdt>
-      <w:r>
-        <w:rPr>
-          <w:rFonts w:ascii="Arial" w:cs="Arial" w:eastAsia="Arial" w:hAnsi="Arial"/>
-          <w:color w:val="ff0000"/>
-          <w:highlight w:val="lightGray"/>
-          <w:rtl w:val="0"/>
-        </w:rPr>
-        <w:t xml:space="preserve">XXXXXXXX</w:t>
-      </w:r>
-      <w:commentRangeEnd w:id="7"/>
-      <w:r>
-        <w:commentReference w:id="7"/>
-      </w:r>
-      <w:r>
-        <w:rPr>
-          <w:rFonts w:ascii="Arial" w:cs="Arial" w:eastAsia="Arial" w:hAnsi="Arial"/>
-          <w:rtl w:val="0"/>
-        </w:rPr>
-        <w:t xml:space="preserve">, allegó la información solicitada.</w:t>
-      </w:r>
-    </w:p>
-    <w:p>
-      <w:pPr>
-        <w:jc w:val="both"/>
-        <w:rPr>
-          <w:rFonts w:ascii="Arial" w:cs="Arial" w:eastAsia="Arial" w:hAnsi="Arial"/>
-          <w:color w:val="000000"/>
-        </w:rPr>
-      </w:pPr>
-      <w:r>
-        <w:rPr>
-          <w:rtl w:val="0"/>
-        </w:rPr>
-      </w:r>
-    </w:p>
-    <w:p>
-      <w:pPr>
-        <w:tabs>
-          <w:tab w:val="left" w:leader="none" w:pos="5529"/>
-        </w:tabs>
-        <w:jc w:val="both"/>
-        <w:rPr>
-          <w:rFonts w:ascii="Arial" w:cs="Arial" w:eastAsia="Arial" w:hAnsi="Arial"/>
-        </w:rPr>
-      </w:pPr>
-      <w:r>
-        <w:rPr>
-          <w:rFonts w:ascii="Arial" w:cs="Arial" w:eastAsia="Arial" w:hAnsi="Arial"/>
-          <w:rtl w:val="0"/>
-        </w:rPr>
-        <w:t xml:space="preserve">Que, una vez radicada la solicitud y allegados los soportes necesarios, esta Corporación, en el ejercicio de las funciones que le asisten como autoridad ambiental en el Departamento del Meta procede a la evaluación de la misma.</w:t>
-      </w:r>
-    </w:p>
-    <w:p>
-      <w:pPr>
-        <w:jc w:val="both"/>
-        <w:rPr>
-          <w:rFonts w:ascii="Arial" w:cs="Arial" w:eastAsia="Arial" w:hAnsi="Arial"/>
-        </w:rPr>
-      </w:pPr>
-      <w:r>
-        <w:rPr>
-          <w:rtl w:val="0"/>
-        </w:rPr>
-      </w:r>
-    </w:p>
-    <w:p>
-      <w:pPr>
-        <w:jc w:val="center"/>
-        <w:rPr>
-          <w:rFonts w:ascii="Arial" w:cs="Arial" w:eastAsia="Arial" w:hAnsi="Arial"/>
-        </w:rPr>
-      </w:pPr>
-      <w:r>
-        <w:rPr>
-          <w:rFonts w:ascii="Arial" w:cs="Arial" w:eastAsia="Arial" w:hAnsi="Arial"/>
-          <w:rtl w:val="0"/>
-        </w:rPr>
-        <w:t xml:space="preserve">FUNDAMENTOS JURÍDICOS</w:t>
-      </w:r>
-    </w:p>
-    <w:p>
-      <w:pPr>
-        <w:jc w:val="both"/>
-        <w:rPr>
-          <w:rFonts w:ascii="Arial" w:cs="Arial" w:eastAsia="Arial" w:hAnsi="Arial"/>
-        </w:rPr>
-      </w:pPr>
-      <w:r>
-        <w:rPr>
-          <w:rtl w:val="0"/>
-        </w:rPr>
-      </w:r>
-    </w:p>
-    <w:p>
-      <w:pPr>
-        <w:jc w:val="both"/>
-        <w:rPr>
-          <w:rFonts w:ascii="Arial" w:cs="Arial" w:eastAsia="Arial" w:hAnsi="Arial"/>
-        </w:rPr>
-      </w:pPr>
-      <w:r>
-        <w:rPr>
-          <w:rFonts w:ascii="Arial" w:cs="Arial" w:eastAsia="Arial" w:hAnsi="Arial"/>
-          <w:rtl w:val="0"/>
-        </w:rPr>
-        <w:t xml:space="preserve">Que, el artículo 80 de la Carta Política, preceptúa que le corresponde al Estado planificar el manejo y aprovechamiento de los recursos naturales, para garantizar su desarrollo sostenible, su conservación, restauración o sustitución, y además, debe prevenir y controlar los factores de deterioro ambiental, imponer las sanciones legales, y exigir la reparación de los daños causados.</w:t>
-      </w:r>
-    </w:p>
-    <w:p>
-      <w:pPr>
-        <w:jc w:val="both"/>
-        <w:rPr>
-          <w:rFonts w:ascii="Arial" w:cs="Arial" w:eastAsia="Arial" w:hAnsi="Arial"/>
-        </w:rPr>
-      </w:pPr>
-      <w:r>
-        <w:rPr>
-          <w:rtl w:val="0"/>
-        </w:rPr>
-      </w:r>
-    </w:p>
-    <w:p>
-      <w:pPr>
-        <w:jc w:val="both"/>
-        <w:rPr>
-          <w:rFonts w:ascii="Arial" w:cs="Arial" w:eastAsia="Arial" w:hAnsi="Arial"/>
-        </w:rPr>
-      </w:pPr>
-      <w:r>
-        <w:rPr>
-          <w:rFonts w:ascii="Arial" w:cs="Arial" w:eastAsia="Arial" w:hAnsi="Arial"/>
-          <w:rtl w:val="0"/>
-        </w:rPr>
-        <w:t xml:space="preserve">Que, el numeral 9 del artículo 31 de la Ley 99 de 1993, establece como función de la Corporaciones Autónomas Regionales “</w:t>
-      </w:r>
-      <w:r>
-        <w:rPr>
-          <w:rFonts w:ascii="Arial" w:cs="Arial" w:eastAsia="Arial" w:hAnsi="Arial"/>
-          <w:i w:val="1"/>
-          <w:rtl w:val="0"/>
-        </w:rPr>
-        <w:t xml:space="preserve">Otorgar concesiones, permisos, autorizaciones y licencias ambientales requeridas por la ley para el uso, aprovechamiento o movilización de los recursos naturales renovables o para el desarrollo de actividades que afecten o puedan afectar el medio ambiente. Otorgar permisos y concesiones para aprovechamientos forestales</w:t>
-      </w:r>
-      <w:r>
-        <w:rPr>
-          <w:rFonts w:ascii="Arial" w:cs="Arial" w:eastAsia="Arial" w:hAnsi="Arial"/>
-          <w:rtl w:val="0"/>
-        </w:rPr>
-        <w:t xml:space="preserve"> (...).</w:t>
-      </w:r>
-    </w:p>
-    <w:p>
-      <w:pPr>
-        <w:jc w:val="both"/>
-        <w:rPr>
-          <w:rFonts w:ascii="Arial" w:cs="Arial" w:eastAsia="Arial" w:hAnsi="Arial"/>
-        </w:rPr>
-      </w:pPr>
-      <w:r>
-        <w:rPr>
-          <w:rtl w:val="0"/>
-        </w:rPr>
-      </w:r>
-    </w:p>
-    <w:p>
-      <w:pPr>
-        <w:jc w:val="both"/>
-        <w:rPr>
-          <w:rFonts w:ascii="Arial" w:cs="Arial" w:eastAsia="Arial" w:hAnsi="Arial"/>
-        </w:rPr>
-      </w:pPr>
-      <w:r>
-        <w:rPr>
-          <w:rFonts w:ascii="Arial" w:cs="Arial" w:eastAsia="Arial" w:hAnsi="Arial"/>
-          <w:rtl w:val="0"/>
-        </w:rPr>
-        <w:t xml:space="preserve">Que, el artículo 38 de la Ley 99 de 1993, creó la Corporación para el Desarrollo Sostenible del Área de Manejo Especial de la Macarena CORMACARENA, como organismo rector de la administración del medio ambiente y los recursos naturales renovables de su jurisdicción, la cual se encuentra demarcada en el artículo 2 de la ley 1938 del 21 de septiembre de 2018, el cual modificó el artículo 38 de la ley 99 de 1993, estableciéndola sobre todo el territorio del Departamento del Meta, con excepción las zonas del Área de Manejo Especial incluidas en la jurisdicción de la Corporación para el Desarrollo sostenible del Oriente Amazónico –CDA.</w:t>
-      </w:r>
-    </w:p>
-    <w:p>
-      <w:pPr>
-        <w:jc w:val="both"/>
-        <w:rPr>
-          <w:rFonts w:ascii="Arial" w:cs="Arial" w:eastAsia="Arial" w:hAnsi="Arial"/>
-        </w:rPr>
-      </w:pPr>
-      <w:r>
-        <w:rPr>
-          <w:rtl w:val="0"/>
-        </w:rPr>
-      </w:r>
-    </w:p>
-    <w:p>
-      <w:pPr>
-        <w:shd w:fill="ffffff" w:val="clear"/>
-        <w:jc w:val="both"/>
-        <w:rPr>
-          <w:rFonts w:ascii="Arial" w:cs="Arial" w:eastAsia="Arial" w:hAnsi="Arial"/>
-        </w:rPr>
-      </w:pPr>
-      <w:r>
-        <w:rPr>
-          <w:rFonts w:ascii="Arial" w:cs="Arial" w:eastAsia="Arial" w:hAnsi="Arial"/>
-          <w:rtl w:val="0"/>
-        </w:rPr>
-        <w:t xml:space="preserve">Que, de conformidad con lo dispuesto en el artículo </w:t>
-      </w:r>
-      <w:sdt>
-        <w:sdtPr>
-          <w:tag w:val="goog_rdk_8"/>
-        </w:sdtPr>
-        <w:sdtContent>
-          <w:commentRangeStart w:id="8"/>
-        </w:sdtContent>
-      </w:sdt>
-      <w:r>
-        <w:rPr>
-          <w:rFonts w:ascii="Arial" w:cs="Arial" w:eastAsia="Arial" w:hAnsi="Arial"/>
-          <w:color w:val="ff0000"/>
-          <w:highlight w:val="lightGray"/>
-          <w:rtl w:val="0"/>
-        </w:rPr>
-        <w:t xml:space="preserve">XXXXXXXX</w:t>
-      </w:r>
-      <w:commentRangeEnd w:id="8"/>
-      <w:r>
-        <w:commentReference w:id="8"/>
       </w:r>
       <w:r>
         <w:rPr>
@@ -1413,6 +1389,100 @@
       <w:bookmarkEnd w:id="4"/>
       <w:sdt>
         <w:sdtPr>
+          <w:tag w:val="goog_rdk_7"/>
+        </w:sdtPr>
+        <w:sdtContent>
+          <w:commentRangeStart w:id="7"/>
+        </w:sdtContent>
+      </w:sdt>
+      <w:r>
+        <w:rPr>
+          <w:rFonts w:ascii="Arial" w:cs="Arial" w:eastAsia="Arial" w:hAnsi="Arial"/>
+          <w:b w:val="0"/>
+          <w:i w:val="0"/>
+          <w:smallCaps w:val="0"/>
+          <w:strike w:val="0"/>
+          <w:color w:val="ff0000"/>
+          <w:sz w:val="20"/>
+          <w:szCs w:val="20"/>
+          <w:highlight w:val="lightGray"/>
+          <w:u w:val="none"/>
+          <w:vertAlign w:val="baseline"/>
+          <w:rtl w:val="0"/>
+        </w:rPr>
+        <w:t xml:space="preserve">XXXXXXXX</w:t>
+      </w:r>
+      <w:commentRangeEnd w:id="7"/>
+      <w:r>
+        <w:commentReference w:id="7"/>
+      </w:r>
+      <w:r>
+        <w:rPr>
+          <w:rFonts w:ascii="Arial" w:cs="Arial" w:eastAsia="Arial" w:hAnsi="Arial"/>
+          <w:b w:val="0"/>
+          <w:i w:val="0"/>
+          <w:smallCaps w:val="0"/>
+          <w:strike w:val="0"/>
+          <w:color w:val="000000"/>
+          <w:sz w:val="24"/>
+          <w:szCs w:val="24"/>
+          <w:u w:val="none"/>
+          <w:shd w:fill="auto" w:val="clear"/>
+          <w:vertAlign w:val="baseline"/>
+          <w:rtl w:val="0"/>
+        </w:rPr>
+        <w:t xml:space="preserve">, conforme a la referencia de pago No. </w:t>
+      </w:r>
+      <w:bookmarkStart w:colFirst="0" w:colLast="0" w:name="bookmark=id.17dp8vu" w:id="5"/>
+      <w:bookmarkEnd w:id="5"/>
+      <w:sdt>
+        <w:sdtPr>
+          <w:tag w:val="goog_rdk_8"/>
+        </w:sdtPr>
+        <w:sdtContent>
+          <w:commentRangeStart w:id="8"/>
+        </w:sdtContent>
+      </w:sdt>
+      <w:r>
+        <w:rPr>
+          <w:rFonts w:ascii="Arial" w:cs="Arial" w:eastAsia="Arial" w:hAnsi="Arial"/>
+          <w:b w:val="0"/>
+          <w:i w:val="0"/>
+          <w:smallCaps w:val="0"/>
+          <w:strike w:val="0"/>
+          <w:color w:val="ff0000"/>
+          <w:sz w:val="20"/>
+          <w:szCs w:val="20"/>
+          <w:highlight w:val="lightGray"/>
+          <w:u w:val="none"/>
+          <w:vertAlign w:val="baseline"/>
+          <w:rtl w:val="0"/>
+        </w:rPr>
+        <w:t xml:space="preserve">XXXXXXXX</w:t>
+      </w:r>
+      <w:commentRangeEnd w:id="8"/>
+      <w:r>
+        <w:commentReference w:id="8"/>
+      </w:r>
+      <w:r>
+        <w:rPr>
+          <w:rFonts w:ascii="Arial" w:cs="Arial" w:eastAsia="Arial" w:hAnsi="Arial"/>
+          <w:b w:val="0"/>
+          <w:i w:val="0"/>
+          <w:smallCaps w:val="0"/>
+          <w:strike w:val="0"/>
+          <w:color w:val="000000"/>
+          <w:sz w:val="24"/>
+          <w:szCs w:val="24"/>
+          <w:u w:val="none"/>
+          <w:shd w:fill="auto" w:val="clear"/>
+          <w:vertAlign w:val="baseline"/>
+          <w:rtl w:val="0"/>
+        </w:rPr>
+        <w:t xml:space="preserve"> del </w:t>
+      </w:r>
+      <w:sdt>
+        <w:sdtPr>
           <w:tag w:val="goog_rdk_9"/>
         </w:sdtPr>
         <w:sdtContent>
@@ -1439,100 +1509,6 @@
       <w:commentRangeEnd w:id="9"/>
       <w:r>
         <w:commentReference w:id="9"/>
-      </w:r>
-      <w:r>
-        <w:rPr>
-          <w:rFonts w:ascii="Arial" w:cs="Arial" w:eastAsia="Arial" w:hAnsi="Arial"/>
-          <w:b w:val="0"/>
-          <w:i w:val="0"/>
-          <w:smallCaps w:val="0"/>
-          <w:strike w:val="0"/>
-          <w:color w:val="000000"/>
-          <w:sz w:val="24"/>
-          <w:szCs w:val="24"/>
-          <w:u w:val="none"/>
-          <w:shd w:fill="auto" w:val="clear"/>
-          <w:vertAlign w:val="baseline"/>
-          <w:rtl w:val="0"/>
-        </w:rPr>
-        <w:t xml:space="preserve">, conforme a la referencia de pago No. </w:t>
-      </w:r>
-      <w:bookmarkStart w:colFirst="0" w:colLast="0" w:name="bookmark=id.17dp8vu" w:id="5"/>
-      <w:bookmarkEnd w:id="5"/>
-      <w:sdt>
-        <w:sdtPr>
-          <w:tag w:val="goog_rdk_10"/>
-        </w:sdtPr>
-        <w:sdtContent>
-          <w:commentRangeStart w:id="10"/>
-        </w:sdtContent>
-      </w:sdt>
-      <w:r>
-        <w:rPr>
-          <w:rFonts w:ascii="Arial" w:cs="Arial" w:eastAsia="Arial" w:hAnsi="Arial"/>
-          <w:b w:val="0"/>
-          <w:i w:val="0"/>
-          <w:smallCaps w:val="0"/>
-          <w:strike w:val="0"/>
-          <w:color w:val="ff0000"/>
-          <w:sz w:val="20"/>
-          <w:szCs w:val="20"/>
-          <w:highlight w:val="lightGray"/>
-          <w:u w:val="none"/>
-          <w:vertAlign w:val="baseline"/>
-          <w:rtl w:val="0"/>
-        </w:rPr>
-        <w:t xml:space="preserve">XXXXXXXX</w:t>
-      </w:r>
-      <w:commentRangeEnd w:id="10"/>
-      <w:r>
-        <w:commentReference w:id="10"/>
-      </w:r>
-      <w:r>
-        <w:rPr>
-          <w:rFonts w:ascii="Arial" w:cs="Arial" w:eastAsia="Arial" w:hAnsi="Arial"/>
-          <w:b w:val="0"/>
-          <w:i w:val="0"/>
-          <w:smallCaps w:val="0"/>
-          <w:strike w:val="0"/>
-          <w:color w:val="000000"/>
-          <w:sz w:val="24"/>
-          <w:szCs w:val="24"/>
-          <w:u w:val="none"/>
-          <w:shd w:fill="auto" w:val="clear"/>
-          <w:vertAlign w:val="baseline"/>
-          <w:rtl w:val="0"/>
-        </w:rPr>
-        <w:t xml:space="preserve"> del </w:t>
-      </w:r>
-      <w:sdt>
-        <w:sdtPr>
-          <w:tag w:val="goog_rdk_11"/>
-        </w:sdtPr>
-        <w:sdtContent>
-          <w:commentRangeStart w:id="11"/>
-        </w:sdtContent>
-      </w:sdt>
-      <w:r>
-        <w:rPr>
-          <w:rFonts w:ascii="Arial" w:cs="Arial" w:eastAsia="Arial" w:hAnsi="Arial"/>
-          <w:b w:val="0"/>
-          <w:i w:val="0"/>
-          <w:smallCaps w:val="0"/>
-          <w:strike w:val="0"/>
-          <w:color w:val="ff0000"/>
-          <w:sz w:val="20"/>
-          <w:szCs w:val="20"/>
-          <w:highlight w:val="lightGray"/>
-          <w:u w:val="none"/>
-          <w:vertAlign w:val="baseline"/>
-          <w:rtl w:val="0"/>
-        </w:rPr>
-        <w:t xml:space="preserve">XXXXXXXX</w:t>
-      </w:r>
-      <w:commentRangeEnd w:id="11"/>
-      <w:r>
-        <w:commentReference w:id="11"/>
       </w:r>
       <w:r>
         <w:rPr>
@@ -1639,10 +1615,10 @@
       </w:r>
       <w:sdt>
         <w:sdtPr>
-          <w:tag w:val="goog_rdk_12"/>
+          <w:tag w:val="goog_rdk_10"/>
         </w:sdtPr>
         <w:sdtContent>
-          <w:commentRangeStart w:id="12"/>
+          <w:commentRangeStart w:id="10"/>
         </w:sdtContent>
       </w:sdt>
       <w:r>
@@ -1662,9 +1638,9 @@
         </w:rPr>
         <w:t xml:space="preserve">XXXXXXXX</w:t>
       </w:r>
-      <w:commentRangeEnd w:id="12"/>
-      <w:r>
-        <w:commentReference w:id="12"/>
+      <w:commentRangeEnd w:id="10"/>
+      <w:r>
+        <w:commentReference w:id="10"/>
       </w:r>
       <w:r>
         <w:rPr>
@@ -1685,10 +1661,10 @@
       </w:r>
       <w:sdt>
         <w:sdtPr>
-          <w:tag w:val="goog_rdk_13"/>
+          <w:tag w:val="goog_rdk_11"/>
         </w:sdtPr>
         <w:sdtContent>
-          <w:commentRangeStart w:id="13"/>
+          <w:commentRangeStart w:id="11"/>
         </w:sdtContent>
       </w:sdt>
       <w:r>
@@ -1708,9 +1684,9 @@
         </w:rPr>
         <w:t xml:space="preserve">XXXXXXXX</w:t>
       </w:r>
-      <w:commentRangeEnd w:id="13"/>
-      <w:r>
-        <w:commentReference w:id="13"/>
+      <w:commentRangeEnd w:id="11"/>
+      <w:r>
+        <w:commentReference w:id="11"/>
       </w:r>
       <w:r>
         <w:rPr>
@@ -1939,34 +1915,40 @@
         </w:rPr>
         <w:t xml:space="preserve">, en beneficio del predio </w:t>
       </w:r>
-      <w:sdt>
-        <w:sdtPr>
-          <w:tag w:val="goog_rdk_14"/>
-        </w:sdtPr>
-        <w:sdtContent>
-          <w:commentRangeStart w:id="14"/>
-        </w:sdtContent>
-      </w:sdt>
-      <w:r>
-        <w:rPr>
-          <w:rFonts w:ascii="Arial" w:cs="Arial" w:eastAsia="Arial" w:hAnsi="Arial"/>
-          <w:b w:val="0"/>
-          <w:i w:val="0"/>
-          <w:smallCaps w:val="0"/>
-          <w:strike w:val="0"/>
+      <w:r>
+        <w:rPr>
+          <w:rFonts w:ascii="Arial" w:cs="Arial" w:eastAsia="Arial" w:hAnsi="Arial"/>
           <w:color w:val="ff0000"/>
+          <w:highlight w:val="lightGray"/>
+          <w:rtl w:val="0"/>
+        </w:rPr>
+        <w:t xml:space="preserve">{{ dato11 }}</w:t>
+      </w:r>
+      <w:r>
+        <w:rPr>
+          <w:rFonts w:ascii="Arial" w:cs="Arial" w:eastAsia="Arial" w:hAnsi="Arial"/>
+          <w:b w:val="0"/>
+          <w:i w:val="0"/>
+          <w:smallCaps w:val="0"/>
+          <w:strike w:val="0"/>
+          <w:color w:val="000000"/>
           <w:sz w:val="24"/>
           <w:szCs w:val="24"/>
+          <w:u w:val="none"/>
+          <w:shd w:fill="auto" w:val="clear"/>
+          <w:vertAlign w:val="baseline"/>
+          <w:rtl w:val="0"/>
+        </w:rPr>
+        <w:t xml:space="preserve">identificado con matrícula inmobiliaria </w:t>
+      </w:r>
+      <w:r>
+        <w:rPr>
+          <w:rFonts w:ascii="Arial" w:cs="Arial" w:eastAsia="Arial" w:hAnsi="Arial"/>
+          <w:color w:val="ff0000"/>
           <w:highlight w:val="lightGray"/>
-          <w:u w:val="none"/>
-          <w:vertAlign w:val="baseline"/>
-          <w:rtl w:val="0"/>
-        </w:rPr>
-        <w:t xml:space="preserve">XXXXXXXX</w:t>
-      </w:r>
-      <w:commentRangeEnd w:id="14"/>
-      <w:r>
-        <w:commentReference w:id="14"/>
+          <w:rtl w:val="0"/>
+        </w:rPr>
+        <w:t xml:space="preserve">{{ dato12 }}</w:t>
       </w:r>
       <w:r>
         <w:rPr>
@@ -1983,36 +1965,42 @@
           <w:vertAlign w:val="baseline"/>
           <w:rtl w:val="0"/>
         </w:rPr>
-        <w:t xml:space="preserve"> identificado con matrícula inmobiliaria </w:t>
-      </w:r>
-      <w:sdt>
-        <w:sdtPr>
-          <w:tag w:val="goog_rdk_15"/>
-        </w:sdtPr>
-        <w:sdtContent>
-          <w:commentRangeStart w:id="15"/>
-        </w:sdtContent>
-      </w:sdt>
-      <w:r>
-        <w:rPr>
-          <w:rFonts w:ascii="Arial" w:cs="Arial" w:eastAsia="Arial" w:hAnsi="Arial"/>
-          <w:b w:val="0"/>
-          <w:i w:val="0"/>
-          <w:smallCaps w:val="0"/>
-          <w:strike w:val="0"/>
+        <w:t xml:space="preserve">, en jurisdicción del municipio de </w:t>
+      </w:r>
+      <w:r>
+        <w:rPr>
+          <w:rFonts w:ascii="Arial" w:cs="Arial" w:eastAsia="Arial" w:hAnsi="Arial"/>
           <w:color w:val="ff0000"/>
+          <w:highlight w:val="lightGray"/>
+          <w:rtl w:val="0"/>
+        </w:rPr>
+        <w:t xml:space="preserve">{{ dato7 }}</w:t>
+      </w:r>
+      <w:r>
+        <w:rPr>
+          <w:rFonts w:ascii="Arial" w:cs="Arial" w:eastAsia="Arial" w:hAnsi="Arial"/>
+          <w:b w:val="0"/>
+          <w:i w:val="0"/>
+          <w:smallCaps w:val="0"/>
+          <w:strike w:val="0"/>
+          <w:color w:val="000000"/>
           <w:sz w:val="24"/>
           <w:szCs w:val="24"/>
+          <w:u w:val="none"/>
+          <w:shd w:fill="auto" w:val="clear"/>
+          <w:vertAlign w:val="baseline"/>
+          <w:rtl w:val="0"/>
+        </w:rPr>
+        <w:t xml:space="preserve">, de acuerdo a la solicitud elevada por </w:t>
+      </w:r>
+      <w:r>
+        <w:rPr>
+          <w:rFonts w:ascii="Arial" w:cs="Arial" w:eastAsia="Arial" w:hAnsi="Arial"/>
+          <w:color w:val="ff0000"/>
           <w:highlight w:val="lightGray"/>
-          <w:u w:val="none"/>
-          <w:vertAlign w:val="baseline"/>
-          <w:rtl w:val="0"/>
-        </w:rPr>
-        <w:t xml:space="preserve">XXXXXXXX</w:t>
-      </w:r>
-      <w:commentRangeEnd w:id="15"/>
-      <w:r>
-        <w:commentReference w:id="15"/>
+          <w:rtl w:val="0"/>
+        </w:rPr>
+        <w:t xml:space="preserve">{{ dato3 }}</w:t>
       </w:r>
       <w:r>
         <w:rPr>
@@ -2029,176 +2017,16 @@
           <w:vertAlign w:val="baseline"/>
           <w:rtl w:val="0"/>
         </w:rPr>
-        <w:t xml:space="preserve">, en jurisdicción del municipio de </w:t>
-      </w:r>
-      <w:sdt>
-        <w:sdtPr>
-          <w:tag w:val="goog_rdk_16"/>
-        </w:sdtPr>
-        <w:sdtContent>
-          <w:commentRangeStart w:id="16"/>
-        </w:sdtContent>
-      </w:sdt>
-      <w:r>
-        <w:rPr>
-          <w:rFonts w:ascii="Arial" w:cs="Arial" w:eastAsia="Arial" w:hAnsi="Arial"/>
-          <w:b w:val="0"/>
-          <w:i w:val="0"/>
-          <w:smallCaps w:val="0"/>
-          <w:strike w:val="0"/>
+        <w:t xml:space="preserve">, identificada con </w:t>
+      </w:r>
+      <w:r>
+        <w:rPr>
+          <w:rFonts w:ascii="Arial" w:cs="Arial" w:eastAsia="Arial" w:hAnsi="Arial"/>
           <w:color w:val="ff0000"/>
-          <w:sz w:val="24"/>
-          <w:szCs w:val="24"/>
           <w:highlight w:val="lightGray"/>
-          <w:u w:val="none"/>
-          <w:vertAlign w:val="baseline"/>
-          <w:rtl w:val="0"/>
-        </w:rPr>
-        <w:t xml:space="preserve">XXXXXXXX</w:t>
-      </w:r>
-      <w:commentRangeEnd w:id="16"/>
-      <w:r>
-        <w:commentReference w:id="16"/>
-      </w:r>
-      <w:r>
-        <w:rPr>
-          <w:rFonts w:ascii="Arial" w:cs="Arial" w:eastAsia="Arial" w:hAnsi="Arial"/>
-          <w:b w:val="0"/>
-          <w:i w:val="0"/>
-          <w:smallCaps w:val="0"/>
-          <w:strike w:val="0"/>
-          <w:color w:val="000000"/>
-          <w:sz w:val="24"/>
-          <w:szCs w:val="24"/>
-          <w:u w:val="none"/>
-          <w:shd w:fill="auto" w:val="clear"/>
-          <w:vertAlign w:val="baseline"/>
-          <w:rtl w:val="0"/>
-        </w:rPr>
-        <w:t xml:space="preserve">, de acuerdo a la solicitud elevada por </w:t>
-      </w:r>
-      <w:bookmarkStart w:colFirst="0" w:colLast="0" w:name="bookmark=id.3rdcrjn" w:id="6"/>
-      <w:bookmarkEnd w:id="6"/>
-      <w:sdt>
-        <w:sdtPr>
-          <w:tag w:val="goog_rdk_17"/>
-        </w:sdtPr>
-        <w:sdtContent>
-          <w:commentRangeStart w:id="17"/>
-        </w:sdtContent>
-      </w:sdt>
-      <w:r>
-        <w:rPr>
-          <w:rFonts w:ascii="Arial" w:cs="Arial" w:eastAsia="Arial" w:hAnsi="Arial"/>
-          <w:b w:val="0"/>
-          <w:i w:val="0"/>
-          <w:smallCaps w:val="0"/>
-          <w:strike w:val="0"/>
-          <w:color w:val="ff0000"/>
-          <w:sz w:val="24"/>
-          <w:szCs w:val="24"/>
-          <w:highlight w:val="lightGray"/>
-          <w:u w:val="none"/>
-          <w:vertAlign w:val="baseline"/>
-          <w:rtl w:val="0"/>
-        </w:rPr>
-        <w:t xml:space="preserve">XXXXXXXX</w:t>
-      </w:r>
-      <w:commentRangeEnd w:id="17"/>
-      <w:r>
-        <w:commentReference w:id="17"/>
-      </w:r>
-      <w:r>
-        <w:rPr>
-          <w:rFonts w:ascii="Arial" w:cs="Arial" w:eastAsia="Arial" w:hAnsi="Arial"/>
-          <w:b w:val="0"/>
-          <w:i w:val="0"/>
-          <w:smallCaps w:val="0"/>
-          <w:strike w:val="0"/>
-          <w:color w:val="000000"/>
-          <w:sz w:val="24"/>
-          <w:szCs w:val="24"/>
-          <w:u w:val="none"/>
-          <w:shd w:fill="auto" w:val="clear"/>
-          <w:vertAlign w:val="baseline"/>
-          <w:rtl w:val="0"/>
-        </w:rPr>
-        <w:t xml:space="preserve">, identificada con </w:t>
-      </w:r>
-      <w:sdt>
-        <w:sdtPr>
-          <w:tag w:val="goog_rdk_18"/>
-        </w:sdtPr>
-        <w:sdtContent>
-          <w:commentRangeStart w:id="18"/>
-        </w:sdtContent>
-      </w:sdt>
-      <w:r>
-        <w:rPr>
-          <w:rFonts w:ascii="Arial" w:cs="Arial" w:eastAsia="Arial" w:hAnsi="Arial"/>
-          <w:b w:val="0"/>
-          <w:i w:val="0"/>
-          <w:smallCaps w:val="0"/>
-          <w:strike w:val="0"/>
-          <w:color w:val="ff0000"/>
-          <w:sz w:val="24"/>
-          <w:szCs w:val="24"/>
-          <w:highlight w:val="lightGray"/>
-          <w:u w:val="none"/>
-          <w:vertAlign w:val="baseline"/>
-          <w:rtl w:val="0"/>
-        </w:rPr>
-        <w:t xml:space="preserve">XXXXXXXX</w:t>
-      </w:r>
-      <w:commentRangeEnd w:id="18"/>
-      <w:r>
-        <w:commentReference w:id="18"/>
-      </w:r>
-      <w:r>
-        <w:rPr>
-          <w:rFonts w:ascii="Arial" w:cs="Arial" w:eastAsia="Arial" w:hAnsi="Arial"/>
-          <w:b w:val="0"/>
-          <w:i w:val="0"/>
-          <w:smallCaps w:val="0"/>
-          <w:strike w:val="0"/>
-          <w:color w:val="000000"/>
-          <w:sz w:val="24"/>
-          <w:szCs w:val="24"/>
-          <w:u w:val="none"/>
-          <w:shd w:fill="auto" w:val="clear"/>
-          <w:vertAlign w:val="baseline"/>
-          <w:rtl w:val="0"/>
-        </w:rPr>
-        <w:t xml:space="preserve"> </w:t>
-      </w:r>
-      <w:sdt>
-        <w:sdtPr>
-          <w:tag w:val="goog_rdk_19"/>
-        </w:sdtPr>
-        <w:sdtContent>
-          <w:commentRangeStart w:id="19"/>
-        </w:sdtContent>
-      </w:sdt>
-      <w:r>
-        <w:rPr>
-          <w:rFonts w:ascii="Arial" w:cs="Arial" w:eastAsia="Arial" w:hAnsi="Arial"/>
-          <w:b w:val="0"/>
-          <w:i w:val="0"/>
-          <w:smallCaps w:val="0"/>
-          <w:strike w:val="0"/>
-          <w:color w:val="ff0000"/>
-          <w:sz w:val="24"/>
-          <w:szCs w:val="24"/>
-          <w:highlight w:val="lightGray"/>
-          <w:u w:val="none"/>
-          <w:vertAlign w:val="baseline"/>
-          <w:rtl w:val="0"/>
-        </w:rPr>
-        <w:t xml:space="preserve">XXXXXXXX</w:t>
-      </w:r>
-      <w:commentRangeEnd w:id="19"/>
-      <w:r>
-        <w:commentReference w:id="19"/>
+          <w:rtl w:val="0"/>
+        </w:rPr>
+        <w:t xml:space="preserve">{{ dato4 }} {{ dato5 }}</w:t>
       </w:r>
       <w:r>
         <w:rPr>
@@ -2390,126 +2218,40 @@
         </w:rPr>
         <w:t xml:space="preserve">Artículo 4º.- Notifíquese el contenido del presente acto administrativo a </w:t>
       </w:r>
-      <w:sdt>
-        <w:sdtPr>
-          <w:tag w:val="goog_rdk_20"/>
-        </w:sdtPr>
-        <w:sdtContent>
-          <w:commentRangeStart w:id="20"/>
-        </w:sdtContent>
-      </w:sdt>
-      <w:r>
-        <w:rPr>
-          <w:rFonts w:ascii="Arial" w:cs="Arial" w:eastAsia="Arial" w:hAnsi="Arial"/>
-          <w:b w:val="0"/>
-          <w:i w:val="0"/>
-          <w:smallCaps w:val="0"/>
-          <w:strike w:val="0"/>
+      <w:r>
+        <w:rPr>
+          <w:rFonts w:ascii="Arial" w:cs="Arial" w:eastAsia="Arial" w:hAnsi="Arial"/>
           <w:color w:val="ff0000"/>
+          <w:highlight w:val="lightGray"/>
+          <w:rtl w:val="0"/>
+        </w:rPr>
+        <w:t xml:space="preserve">{{ dato3 }}</w:t>
+      </w:r>
+      <w:r>
+        <w:rPr>
+          <w:rFonts w:ascii="Arial" w:cs="Arial" w:eastAsia="Arial" w:hAnsi="Arial"/>
+          <w:b w:val="0"/>
+          <w:i w:val="0"/>
+          <w:smallCaps w:val="0"/>
+          <w:strike w:val="0"/>
+          <w:color w:val="000000"/>
           <w:sz w:val="24"/>
           <w:szCs w:val="24"/>
+          <w:u w:val="none"/>
+          <w:shd w:fill="auto" w:val="clear"/>
+          <w:vertAlign w:val="baseline"/>
+          <w:rtl w:val="0"/>
+        </w:rPr>
+        <w:t xml:space="preserve">, identificada con </w:t>
+      </w:r>
+      <w:r>
+        <w:rPr>
+          <w:rFonts w:ascii="Arial" w:cs="Arial" w:eastAsia="Arial" w:hAnsi="Arial"/>
+          <w:color w:val="ff0000"/>
           <w:highlight w:val="lightGray"/>
-          <w:u w:val="none"/>
-          <w:vertAlign w:val="baseline"/>
-          <w:rtl w:val="0"/>
-        </w:rPr>
-        <w:t xml:space="preserve">XXXXXXXX</w:t>
-      </w:r>
-      <w:commentRangeEnd w:id="20"/>
-      <w:r>
-        <w:commentReference w:id="20"/>
-      </w:r>
-      <w:r>
-        <w:rPr>
-          <w:rFonts w:ascii="Arial" w:cs="Arial" w:eastAsia="Arial" w:hAnsi="Arial"/>
-          <w:b w:val="0"/>
-          <w:i w:val="0"/>
-          <w:smallCaps w:val="0"/>
-          <w:strike w:val="0"/>
-          <w:color w:val="000000"/>
-          <w:sz w:val="24"/>
-          <w:szCs w:val="24"/>
-          <w:u w:val="none"/>
-          <w:shd w:fill="auto" w:val="clear"/>
-          <w:vertAlign w:val="baseline"/>
-          <w:rtl w:val="0"/>
-        </w:rPr>
-        <w:t xml:space="preserve">, identificada con </w:t>
-      </w:r>
-      <w:sdt>
-        <w:sdtPr>
-          <w:tag w:val="goog_rdk_21"/>
-        </w:sdtPr>
-        <w:sdtContent>
-          <w:commentRangeStart w:id="21"/>
-        </w:sdtContent>
-      </w:sdt>
-      <w:r>
-        <w:rPr>
-          <w:rFonts w:ascii="Arial" w:cs="Arial" w:eastAsia="Arial" w:hAnsi="Arial"/>
-          <w:b w:val="0"/>
-          <w:i w:val="0"/>
-          <w:smallCaps w:val="0"/>
-          <w:strike w:val="0"/>
-          <w:color w:val="ff0000"/>
-          <w:sz w:val="24"/>
-          <w:szCs w:val="24"/>
-          <w:highlight w:val="lightGray"/>
-          <w:u w:val="none"/>
-          <w:vertAlign w:val="baseline"/>
-          <w:rtl w:val="0"/>
-        </w:rPr>
-        <w:t xml:space="preserve">XXXXXXXX</w:t>
-      </w:r>
-      <w:commentRangeEnd w:id="21"/>
-      <w:r>
-        <w:commentReference w:id="21"/>
-      </w:r>
-      <w:r>
-        <w:rPr>
-          <w:rFonts w:ascii="Arial" w:cs="Arial" w:eastAsia="Arial" w:hAnsi="Arial"/>
-          <w:b w:val="0"/>
-          <w:i w:val="0"/>
-          <w:smallCaps w:val="0"/>
-          <w:strike w:val="0"/>
-          <w:color w:val="000000"/>
-          <w:sz w:val="24"/>
-          <w:szCs w:val="24"/>
-          <w:u w:val="none"/>
-          <w:shd w:fill="auto" w:val="clear"/>
-          <w:vertAlign w:val="baseline"/>
-          <w:rtl w:val="0"/>
-        </w:rPr>
-        <w:t xml:space="preserve"> </w:t>
-      </w:r>
-      <w:sdt>
-        <w:sdtPr>
-          <w:tag w:val="goog_rdk_22"/>
-        </w:sdtPr>
-        <w:sdtContent>
-          <w:commentRangeStart w:id="22"/>
-        </w:sdtContent>
-      </w:sdt>
-      <w:r>
-        <w:rPr>
-          <w:rFonts w:ascii="Arial" w:cs="Arial" w:eastAsia="Arial" w:hAnsi="Arial"/>
-          <w:b w:val="0"/>
-          <w:i w:val="0"/>
-          <w:smallCaps w:val="0"/>
-          <w:strike w:val="0"/>
-          <w:color w:val="ff0000"/>
-          <w:sz w:val="24"/>
-          <w:szCs w:val="24"/>
-          <w:highlight w:val="lightGray"/>
-          <w:u w:val="none"/>
-          <w:vertAlign w:val="baseline"/>
-          <w:rtl w:val="0"/>
-        </w:rPr>
-        <w:t xml:space="preserve">XXXXXXXX</w:t>
-      </w:r>
-      <w:commentRangeEnd w:id="22"/>
-      <w:r>
-        <w:commentReference w:id="22"/>
+          <w:rtl w:val="0"/>
+        </w:rPr>
+        <w:t xml:space="preserve">{{ dato4 }} {{ dato5 }}</w:t>
       </w:r>
       <w:r>
         <w:rPr>
@@ -2771,8 +2513,8 @@
           <w:szCs w:val="23"/>
         </w:rPr>
       </w:pPr>
-      <w:bookmarkStart w:colFirst="0" w:colLast="0" w:name="_heading=h.26in1rg" w:id="7"/>
-      <w:bookmarkEnd w:id="7"/>
+      <w:bookmarkStart w:colFirst="0" w:colLast="0" w:name="_heading=h.26in1rg" w:id="6"/>
+      <w:bookmarkEnd w:id="6"/>
       <w:r>
         <w:rPr>
           <w:rtl w:val="0"/>
@@ -3106,7 +2848,7 @@
 
 <file path=word/comments.xml><?xml version="1.0" encoding="utf-8"?>
 <w:comments xmlns:mc="http://schemas.openxmlformats.org/markup-compatibility/2006" xmlns:o="urn:schemas-microsoft-com:office:office" xmlns:r="http://schemas.openxmlformats.org/officeDocument/2006/relationships" xmlns:m="http://schemas.openxmlformats.org/officeDocument/2006/math" xmlns:v="urn:schemas-microsoft-com:vml" xmlns:wp="http://schemas.openxmlformats.org/drawingml/2006/wordprocessingDrawing" xmlns:w10="urn:schemas-microsoft-com:office:word" xmlns:w="http://schemas.openxmlformats.org/wordprocessingml/2006/main" xmlns:wne="http://schemas.microsoft.com/office/word/2006/wordml" xmlns:sl="http://schemas.openxmlformats.org/schemaLibrary/2006/main" xmlns:a="http://schemas.openxmlformats.org/drawingml/2006/main" xmlns:pic="http://schemas.openxmlformats.org/drawingml/2006/picture" xmlns:c="http://schemas.openxmlformats.org/drawingml/2006/chart" xmlns:lc="http://schemas.openxmlformats.org/drawingml/2006/lockedCanvas" xmlns:dgm="http://schemas.openxmlformats.org/drawingml/2006/diagram" xmlns:wps="http://schemas.microsoft.com/office/word/2010/wordprocessingShape" xmlns:wpg="http://schemas.microsoft.com/office/word/2010/wordprocessingGroup" xmlns:w14="http://schemas.microsoft.com/office/word/2010/wordml" xmlns:w15="http://schemas.microsoft.com/office/word/2012/wordml">
-  <w:comment w:author="ADRIANA MARCELA ACOSTA GONZALEZ" w:id="2" w:date="2023-11-23T10:46:00Z">
+  <w:comment w:author="ADRIANA MARCELA ACOSTA GONZALEZ" w:id="0" w:date="2023-11-23T10:46:00Z">
     <w:p>
       <w:pPr>
         <w:keepNext w:val="0"/>
@@ -3153,11 +2895,11 @@
           <w:vertAlign w:val="baseline"/>
           <w:rtl w:val="0"/>
         </w:rPr>
-        <w:t xml:space="preserve">DATO 7</w:t>
+        <w:t xml:space="preserve">DATO 37</w:t>
       </w:r>
     </w:p>
   </w:comment>
-  <w:comment w:author="ADRIANA MARCELA ACOSTA GONZALEZ" w:id="0" w:date="2023-11-23T10:46:00Z">
+  <w:comment w:author="ADRIANA MARCELA ACOSTA GONZALEZ" w:id="4" w:date="2023-11-23T10:46:00Z">
     <w:p>
       <w:pPr>
         <w:keepNext w:val="0"/>
@@ -3204,11 +2946,11 @@
           <w:vertAlign w:val="baseline"/>
           <w:rtl w:val="0"/>
         </w:rPr>
-        <w:t xml:space="preserve">DATO 37</w:t>
+        <w:t xml:space="preserve">DATO 41</w:t>
       </w:r>
     </w:p>
   </w:comment>
-  <w:comment w:author="ADRIANA MARCELA ACOSTA GONZALEZ" w:id="6" w:date="2023-11-23T10:46:00Z">
+  <w:comment w:author="ADRIANA MARCELA ACOSTA GONZALEZ" w:id="8" w:date="2023-11-23T10:46:00Z">
     <w:p>
       <w:pPr>
         <w:keepNext w:val="0"/>
@@ -3255,11 +2997,11 @@
           <w:vertAlign w:val="baseline"/>
           <w:rtl w:val="0"/>
         </w:rPr>
-        <w:t xml:space="preserve">DATO 41</w:t>
+        <w:t xml:space="preserve">DATO 45</w:t>
       </w:r>
     </w:p>
   </w:comment>
-  <w:comment w:author="ADRIANA MARCELA ACOSTA GONZALEZ" w:id="15" w:date="2023-11-23T10:46:00Z">
+  <w:comment w:author="ADRIANA MARCELA ACOSTA GONZALEZ" w:id="7" w:date="2023-11-23T10:46:00Z">
     <w:p>
       <w:pPr>
         <w:keepNext w:val="0"/>
@@ -3306,11 +3048,11 @@
           <w:vertAlign w:val="baseline"/>
           <w:rtl w:val="0"/>
         </w:rPr>
-        <w:t xml:space="preserve">DATO 12</w:t>
+        <w:t xml:space="preserve">DATO 44</w:t>
       </w:r>
     </w:p>
   </w:comment>
-  <w:comment w:author="ADRIANA MARCELA ACOSTA GONZALEZ" w:id="10" w:date="2023-11-23T10:46:00Z">
+  <w:comment w:author="ADRIANA MARCELA ACOSTA GONZALEZ" w:id="5" w:date="2023-11-23T10:46:00Z">
     <w:p>
       <w:pPr>
         <w:keepNext w:val="0"/>
@@ -3357,11 +3099,11 @@
           <w:vertAlign w:val="baseline"/>
           <w:rtl w:val="0"/>
         </w:rPr>
-        <w:t xml:space="preserve">DATO 45</w:t>
+        <w:t xml:space="preserve">DATO 42</w:t>
       </w:r>
     </w:p>
   </w:comment>
-  <w:comment w:author="ADRIANA MARCELA ACOSTA GONZALEZ" w:id="19" w:date="2023-11-23T10:46:00Z">
+  <w:comment w:author="ADRIANA MARCELA ACOSTA GONZALEZ" w:id="1" w:date="2023-11-23T10:46:00Z">
     <w:p>
       <w:pPr>
         <w:keepNext w:val="0"/>
@@ -3408,7 +3150,7 @@
           <w:vertAlign w:val="baseline"/>
           <w:rtl w:val="0"/>
         </w:rPr>
-        <w:t xml:space="preserve">DATO 5</w:t>
+        <w:t xml:space="preserve">DATO 38</w:t>
       </w:r>
     </w:p>
   </w:comment>
@@ -3459,11 +3201,11 @@
           <w:vertAlign w:val="baseline"/>
           <w:rtl w:val="0"/>
         </w:rPr>
-        <w:t xml:space="preserve">DATO 44</w:t>
+        <w:t xml:space="preserve">DATO 46</w:t>
       </w:r>
     </w:p>
   </w:comment>
-  <w:comment w:author="ADRIANA MARCELA ACOSTA GONZALEZ" w:id="7" w:date="2023-11-23T10:46:00Z">
+  <w:comment w:author="ADRIANA MARCELA ACOSTA GONZALEZ" w:id="3" w:date="2023-11-23T10:46:00Z">
     <w:p>
       <w:pPr>
         <w:keepNext w:val="0"/>
@@ -3510,11 +3252,11 @@
           <w:vertAlign w:val="baseline"/>
           <w:rtl w:val="0"/>
         </w:rPr>
-        <w:t xml:space="preserve">DATO 42</w:t>
+        <w:t xml:space="preserve">DATO 40</w:t>
       </w:r>
     </w:p>
   </w:comment>
-  <w:comment w:author="ADRIANA MARCELA ACOSTA GONZALEZ" w:id="3" w:date="2023-11-23T10:46:00Z">
+  <w:comment w:author="ADRIANA MARCELA ACOSTA GONZALEZ" w:id="2" w:date="2023-11-23T10:46:00Z">
     <w:p>
       <w:pPr>
         <w:keepNext w:val="0"/>
@@ -3561,11 +3303,11 @@
           <w:vertAlign w:val="baseline"/>
           <w:rtl w:val="0"/>
         </w:rPr>
-        <w:t xml:space="preserve">DATO 38</w:t>
+        <w:t xml:space="preserve">DATO 39</w:t>
       </w:r>
     </w:p>
   </w:comment>
-  <w:comment w:author="ADRIANA MARCELA ACOSTA GONZALEZ" w:id="11" w:date="2023-11-23T10:46:00Z">
+  <w:comment w:author="ADRIANA MARCELA ACOSTA GONZALEZ" w:id="6" w:date="2023-11-23T10:46:00Z">
     <w:p>
       <w:pPr>
         <w:keepNext w:val="0"/>
@@ -3612,11 +3354,11 @@
           <w:vertAlign w:val="baseline"/>
           <w:rtl w:val="0"/>
         </w:rPr>
-        <w:t xml:space="preserve">DATO 46</w:t>
+        <w:t xml:space="preserve">DATO 43</w:t>
       </w:r>
     </w:p>
   </w:comment>
-  <w:comment w:author="ADRIANA MARCELA ACOSTA GONZALEZ" w:id="20" w:date="2023-11-23T10:46:00Z">
+  <w:comment w:author="ADRIANA MARCELA ACOSTA GONZALEZ" w:id="11" w:date="2023-11-23T10:46:00Z">
     <w:p>
       <w:pPr>
         <w:keepNext w:val="0"/>
@@ -3663,11 +3405,11 @@
           <w:vertAlign w:val="baseline"/>
           <w:rtl w:val="0"/>
         </w:rPr>
-        <w:t xml:space="preserve">DATO 3</w:t>
+        <w:t xml:space="preserve">DATO 48</w:t>
       </w:r>
     </w:p>
   </w:comment>
-  <w:comment w:author="ADRIANA MARCELA ACOSTA GONZALEZ" w:id="5" w:date="2023-11-23T10:46:00Z">
+  <w:comment w:author="ADRIANA MARCELA ACOSTA GONZALEZ" w:id="10" w:date="2023-11-23T10:46:00Z">
     <w:p>
       <w:pPr>
         <w:keepNext w:val="0"/>
@@ -3714,568 +3456,7 @@
           <w:vertAlign w:val="baseline"/>
           <w:rtl w:val="0"/>
         </w:rPr>
-        <w:t xml:space="preserve">DATO 40</w:t>
-      </w:r>
-    </w:p>
-  </w:comment>
-  <w:comment w:author="ADRIANA MARCELA ACOSTA GONZALEZ" w:id="22" w:date="2023-11-23T10:46:00Z">
-    <w:p>
-      <w:pPr>
-        <w:keepNext w:val="0"/>
-        <w:keepLines w:val="0"/>
-        <w:pageBreakBefore w:val="0"/>
-        <w:widowControl w:val="0"/>
-        <w:pBdr>
-          <w:top w:space="0" w:sz="0" w:val="nil"/>
-          <w:left w:space="0" w:sz="0" w:val="nil"/>
-          <w:bottom w:space="0" w:sz="0" w:val="nil"/>
-          <w:right w:space="0" w:sz="0" w:val="nil"/>
-          <w:between w:space="0" w:sz="0" w:val="nil"/>
-        </w:pBdr>
-        <w:shd w:fill="auto" w:val="clear"/>
-        <w:spacing w:after="0" w:before="0" w:line="240" w:lineRule="auto"/>
-        <w:ind w:left="0" w:right="0" w:firstLine="0"/>
-        <w:jc w:val="left"/>
-        <w:rPr>
-          <w:rFonts w:ascii="Arial" w:cs="Arial" w:eastAsia="Arial" w:hAnsi="Arial"/>
-          <w:b w:val="0"/>
-          <w:i w:val="0"/>
-          <w:smallCaps w:val="0"/>
-          <w:strike w:val="0"/>
-          <w:color w:val="000000"/>
-          <w:sz w:val="22"/>
-          <w:szCs w:val="22"/>
-          <w:u w:val="none"/>
-          <w:shd w:fill="auto" w:val="clear"/>
-          <w:vertAlign w:val="baseline"/>
-        </w:rPr>
-      </w:pPr>
-      <w:r>
-        <w:rPr>
-          <w:rFonts w:ascii="Arial" w:cs="Arial" w:eastAsia="Arial" w:hAnsi="Arial"/>
-          <w:b w:val="0"/>
-          <w:i w:val="0"/>
-          <w:smallCaps w:val="0"/>
-          <w:strike w:val="0"/>
-          <w:color w:val="000000"/>
-          <w:sz w:val="22"/>
-          <w:szCs w:val="22"/>
-          <w:u w:val="none"/>
-          <w:shd w:fill="auto" w:val="clear"/>
-          <w:vertAlign w:val="baseline"/>
-          <w:rtl w:val="0"/>
-        </w:rPr>
-        <w:t xml:space="preserve">DATO 5</w:t>
-      </w:r>
-    </w:p>
-  </w:comment>
-  <w:comment w:author="ADRIANA MARCELA ACOSTA GONZALEZ" w:id="17" w:date="2023-11-23T10:46:00Z">
-    <w:p>
-      <w:pPr>
-        <w:keepNext w:val="0"/>
-        <w:keepLines w:val="0"/>
-        <w:pageBreakBefore w:val="0"/>
-        <w:widowControl w:val="0"/>
-        <w:pBdr>
-          <w:top w:space="0" w:sz="0" w:val="nil"/>
-          <w:left w:space="0" w:sz="0" w:val="nil"/>
-          <w:bottom w:space="0" w:sz="0" w:val="nil"/>
-          <w:right w:space="0" w:sz="0" w:val="nil"/>
-          <w:between w:space="0" w:sz="0" w:val="nil"/>
-        </w:pBdr>
-        <w:shd w:fill="auto" w:val="clear"/>
-        <w:spacing w:after="0" w:before="0" w:line="240" w:lineRule="auto"/>
-        <w:ind w:left="0" w:right="0" w:firstLine="0"/>
-        <w:jc w:val="left"/>
-        <w:rPr>
-          <w:rFonts w:ascii="Arial" w:cs="Arial" w:eastAsia="Arial" w:hAnsi="Arial"/>
-          <w:b w:val="0"/>
-          <w:i w:val="0"/>
-          <w:smallCaps w:val="0"/>
-          <w:strike w:val="0"/>
-          <w:color w:val="000000"/>
-          <w:sz w:val="22"/>
-          <w:szCs w:val="22"/>
-          <w:u w:val="none"/>
-          <w:shd w:fill="auto" w:val="clear"/>
-          <w:vertAlign w:val="baseline"/>
-        </w:rPr>
-      </w:pPr>
-      <w:r>
-        <w:rPr>
-          <w:rFonts w:ascii="Arial" w:cs="Arial" w:eastAsia="Arial" w:hAnsi="Arial"/>
-          <w:b w:val="0"/>
-          <w:i w:val="0"/>
-          <w:smallCaps w:val="0"/>
-          <w:strike w:val="0"/>
-          <w:color w:val="000000"/>
-          <w:sz w:val="22"/>
-          <w:szCs w:val="22"/>
-          <w:u w:val="none"/>
-          <w:shd w:fill="auto" w:val="clear"/>
-          <w:vertAlign w:val="baseline"/>
-          <w:rtl w:val="0"/>
-        </w:rPr>
-        <w:t xml:space="preserve">DATO 3</w:t>
-      </w:r>
-    </w:p>
-  </w:comment>
-  <w:comment w:author="ADRIANA MARCELA ACOSTA GONZALEZ" w:id="4" w:date="2023-11-23T10:46:00Z">
-    <w:p>
-      <w:pPr>
-        <w:keepNext w:val="0"/>
-        <w:keepLines w:val="0"/>
-        <w:pageBreakBefore w:val="0"/>
-        <w:widowControl w:val="0"/>
-        <w:pBdr>
-          <w:top w:space="0" w:sz="0" w:val="nil"/>
-          <w:left w:space="0" w:sz="0" w:val="nil"/>
-          <w:bottom w:space="0" w:sz="0" w:val="nil"/>
-          <w:right w:space="0" w:sz="0" w:val="nil"/>
-          <w:between w:space="0" w:sz="0" w:val="nil"/>
-        </w:pBdr>
-        <w:shd w:fill="auto" w:val="clear"/>
-        <w:spacing w:after="0" w:before="0" w:line="240" w:lineRule="auto"/>
-        <w:ind w:left="0" w:right="0" w:firstLine="0"/>
-        <w:jc w:val="left"/>
-        <w:rPr>
-          <w:rFonts w:ascii="Arial" w:cs="Arial" w:eastAsia="Arial" w:hAnsi="Arial"/>
-          <w:b w:val="0"/>
-          <w:i w:val="0"/>
-          <w:smallCaps w:val="0"/>
-          <w:strike w:val="0"/>
-          <w:color w:val="000000"/>
-          <w:sz w:val="22"/>
-          <w:szCs w:val="22"/>
-          <w:u w:val="none"/>
-          <w:shd w:fill="auto" w:val="clear"/>
-          <w:vertAlign w:val="baseline"/>
-        </w:rPr>
-      </w:pPr>
-      <w:r>
-        <w:rPr>
-          <w:rFonts w:ascii="Arial" w:cs="Arial" w:eastAsia="Arial" w:hAnsi="Arial"/>
-          <w:b w:val="0"/>
-          <w:i w:val="0"/>
-          <w:smallCaps w:val="0"/>
-          <w:strike w:val="0"/>
-          <w:color w:val="000000"/>
-          <w:sz w:val="22"/>
-          <w:szCs w:val="22"/>
-          <w:u w:val="none"/>
-          <w:shd w:fill="auto" w:val="clear"/>
-          <w:vertAlign w:val="baseline"/>
-          <w:rtl w:val="0"/>
-        </w:rPr>
-        <w:t xml:space="preserve">DATO 39</w:t>
-      </w:r>
-    </w:p>
-  </w:comment>
-  <w:comment w:author="ADRIANA MARCELA ACOSTA GONZALEZ" w:id="1" w:date="2023-11-23T10:46:00Z">
-    <w:p>
-      <w:pPr>
-        <w:keepNext w:val="0"/>
-        <w:keepLines w:val="0"/>
-        <w:pageBreakBefore w:val="0"/>
-        <w:widowControl w:val="0"/>
-        <w:pBdr>
-          <w:top w:space="0" w:sz="0" w:val="nil"/>
-          <w:left w:space="0" w:sz="0" w:val="nil"/>
-          <w:bottom w:space="0" w:sz="0" w:val="nil"/>
-          <w:right w:space="0" w:sz="0" w:val="nil"/>
-          <w:between w:space="0" w:sz="0" w:val="nil"/>
-        </w:pBdr>
-        <w:shd w:fill="auto" w:val="clear"/>
-        <w:spacing w:after="0" w:before="0" w:line="240" w:lineRule="auto"/>
-        <w:ind w:left="0" w:right="0" w:firstLine="0"/>
-        <w:jc w:val="left"/>
-        <w:rPr>
-          <w:rFonts w:ascii="Arial" w:cs="Arial" w:eastAsia="Arial" w:hAnsi="Arial"/>
-          <w:b w:val="0"/>
-          <w:i w:val="0"/>
-          <w:smallCaps w:val="0"/>
-          <w:strike w:val="0"/>
-          <w:color w:val="000000"/>
-          <w:sz w:val="22"/>
-          <w:szCs w:val="22"/>
-          <w:u w:val="none"/>
-          <w:shd w:fill="auto" w:val="clear"/>
-          <w:vertAlign w:val="baseline"/>
-        </w:rPr>
-      </w:pPr>
-      <w:r>
-        <w:rPr>
-          <w:rFonts w:ascii="Arial" w:cs="Arial" w:eastAsia="Arial" w:hAnsi="Arial"/>
-          <w:b w:val="0"/>
-          <w:i w:val="0"/>
-          <w:smallCaps w:val="0"/>
-          <w:strike w:val="0"/>
-          <w:color w:val="000000"/>
-          <w:sz w:val="22"/>
-          <w:szCs w:val="22"/>
-          <w:u w:val="none"/>
-          <w:shd w:fill="auto" w:val="clear"/>
-          <w:vertAlign w:val="baseline"/>
-          <w:rtl w:val="0"/>
-        </w:rPr>
-        <w:t xml:space="preserve">DATO 11</w:t>
-      </w:r>
-    </w:p>
-  </w:comment>
-  <w:comment w:author="ADRIANA MARCELA ACOSTA GONZALEZ" w:id="8" w:date="2023-11-23T10:46:00Z">
-    <w:p>
-      <w:pPr>
-        <w:keepNext w:val="0"/>
-        <w:keepLines w:val="0"/>
-        <w:pageBreakBefore w:val="0"/>
-        <w:widowControl w:val="0"/>
-        <w:pBdr>
-          <w:top w:space="0" w:sz="0" w:val="nil"/>
-          <w:left w:space="0" w:sz="0" w:val="nil"/>
-          <w:bottom w:space="0" w:sz="0" w:val="nil"/>
-          <w:right w:space="0" w:sz="0" w:val="nil"/>
-          <w:between w:space="0" w:sz="0" w:val="nil"/>
-        </w:pBdr>
-        <w:shd w:fill="auto" w:val="clear"/>
-        <w:spacing w:after="0" w:before="0" w:line="240" w:lineRule="auto"/>
-        <w:ind w:left="0" w:right="0" w:firstLine="0"/>
-        <w:jc w:val="left"/>
-        <w:rPr>
-          <w:rFonts w:ascii="Arial" w:cs="Arial" w:eastAsia="Arial" w:hAnsi="Arial"/>
-          <w:b w:val="0"/>
-          <w:i w:val="0"/>
-          <w:smallCaps w:val="0"/>
-          <w:strike w:val="0"/>
-          <w:color w:val="000000"/>
-          <w:sz w:val="22"/>
-          <w:szCs w:val="22"/>
-          <w:u w:val="none"/>
-          <w:shd w:fill="auto" w:val="clear"/>
-          <w:vertAlign w:val="baseline"/>
-        </w:rPr>
-      </w:pPr>
-      <w:r>
-        <w:rPr>
-          <w:rFonts w:ascii="Arial" w:cs="Arial" w:eastAsia="Arial" w:hAnsi="Arial"/>
-          <w:b w:val="0"/>
-          <w:i w:val="0"/>
-          <w:smallCaps w:val="0"/>
-          <w:strike w:val="0"/>
-          <w:color w:val="000000"/>
-          <w:sz w:val="22"/>
-          <w:szCs w:val="22"/>
-          <w:u w:val="none"/>
-          <w:shd w:fill="auto" w:val="clear"/>
-          <w:vertAlign w:val="baseline"/>
-          <w:rtl w:val="0"/>
-        </w:rPr>
-        <w:t xml:space="preserve">DATO 43</w:t>
-      </w:r>
-    </w:p>
-  </w:comment>
-  <w:comment w:author="ADRIANA MARCELA ACOSTA GONZALEZ" w:id="14" w:date="2023-11-23T10:46:00Z">
-    <w:p>
-      <w:pPr>
-        <w:keepNext w:val="0"/>
-        <w:keepLines w:val="0"/>
-        <w:pageBreakBefore w:val="0"/>
-        <w:widowControl w:val="0"/>
-        <w:pBdr>
-          <w:top w:space="0" w:sz="0" w:val="nil"/>
-          <w:left w:space="0" w:sz="0" w:val="nil"/>
-          <w:bottom w:space="0" w:sz="0" w:val="nil"/>
-          <w:right w:space="0" w:sz="0" w:val="nil"/>
-          <w:between w:space="0" w:sz="0" w:val="nil"/>
-        </w:pBdr>
-        <w:shd w:fill="auto" w:val="clear"/>
-        <w:spacing w:after="0" w:before="0" w:line="240" w:lineRule="auto"/>
-        <w:ind w:left="0" w:right="0" w:firstLine="0"/>
-        <w:jc w:val="left"/>
-        <w:rPr>
-          <w:rFonts w:ascii="Arial" w:cs="Arial" w:eastAsia="Arial" w:hAnsi="Arial"/>
-          <w:b w:val="0"/>
-          <w:i w:val="0"/>
-          <w:smallCaps w:val="0"/>
-          <w:strike w:val="0"/>
-          <w:color w:val="000000"/>
-          <w:sz w:val="22"/>
-          <w:szCs w:val="22"/>
-          <w:u w:val="none"/>
-          <w:shd w:fill="auto" w:val="clear"/>
-          <w:vertAlign w:val="baseline"/>
-        </w:rPr>
-      </w:pPr>
-      <w:r>
-        <w:rPr>
-          <w:rFonts w:ascii="Arial" w:cs="Arial" w:eastAsia="Arial" w:hAnsi="Arial"/>
-          <w:b w:val="0"/>
-          <w:i w:val="0"/>
-          <w:smallCaps w:val="0"/>
-          <w:strike w:val="0"/>
-          <w:color w:val="000000"/>
-          <w:sz w:val="22"/>
-          <w:szCs w:val="22"/>
-          <w:u w:val="none"/>
-          <w:shd w:fill="auto" w:val="clear"/>
-          <w:vertAlign w:val="baseline"/>
-          <w:rtl w:val="0"/>
-        </w:rPr>
-        <w:t xml:space="preserve">DATO 11</w:t>
-      </w:r>
-    </w:p>
-  </w:comment>
-  <w:comment w:author="ADRIANA MARCELA ACOSTA GONZALEZ" w:id="16" w:date="2023-11-23T10:46:00Z">
-    <w:p>
-      <w:pPr>
-        <w:keepNext w:val="0"/>
-        <w:keepLines w:val="0"/>
-        <w:pageBreakBefore w:val="0"/>
-        <w:widowControl w:val="0"/>
-        <w:pBdr>
-          <w:top w:space="0" w:sz="0" w:val="nil"/>
-          <w:left w:space="0" w:sz="0" w:val="nil"/>
-          <w:bottom w:space="0" w:sz="0" w:val="nil"/>
-          <w:right w:space="0" w:sz="0" w:val="nil"/>
-          <w:between w:space="0" w:sz="0" w:val="nil"/>
-        </w:pBdr>
-        <w:shd w:fill="auto" w:val="clear"/>
-        <w:spacing w:after="0" w:before="0" w:line="240" w:lineRule="auto"/>
-        <w:ind w:left="0" w:right="0" w:firstLine="0"/>
-        <w:jc w:val="left"/>
-        <w:rPr>
-          <w:rFonts w:ascii="Arial" w:cs="Arial" w:eastAsia="Arial" w:hAnsi="Arial"/>
-          <w:b w:val="0"/>
-          <w:i w:val="0"/>
-          <w:smallCaps w:val="0"/>
-          <w:strike w:val="0"/>
-          <w:color w:val="000000"/>
-          <w:sz w:val="22"/>
-          <w:szCs w:val="22"/>
-          <w:u w:val="none"/>
-          <w:shd w:fill="auto" w:val="clear"/>
-          <w:vertAlign w:val="baseline"/>
-        </w:rPr>
-      </w:pPr>
-      <w:r>
-        <w:rPr>
-          <w:rFonts w:ascii="Arial" w:cs="Arial" w:eastAsia="Arial" w:hAnsi="Arial"/>
-          <w:b w:val="0"/>
-          <w:i w:val="0"/>
-          <w:smallCaps w:val="0"/>
-          <w:strike w:val="0"/>
-          <w:color w:val="000000"/>
-          <w:sz w:val="22"/>
-          <w:szCs w:val="22"/>
-          <w:u w:val="none"/>
-          <w:shd w:fill="auto" w:val="clear"/>
-          <w:vertAlign w:val="baseline"/>
-          <w:rtl w:val="0"/>
-        </w:rPr>
-        <w:t xml:space="preserve">DATO 7</w:t>
-      </w:r>
-    </w:p>
-  </w:comment>
-  <w:comment w:author="ADRIANA MARCELA ACOSTA GONZALEZ" w:id="13" w:date="2023-11-23T10:46:00Z">
-    <w:p>
-      <w:pPr>
-        <w:keepNext w:val="0"/>
-        <w:keepLines w:val="0"/>
-        <w:pageBreakBefore w:val="0"/>
-        <w:widowControl w:val="0"/>
-        <w:pBdr>
-          <w:top w:space="0" w:sz="0" w:val="nil"/>
-          <w:left w:space="0" w:sz="0" w:val="nil"/>
-          <w:bottom w:space="0" w:sz="0" w:val="nil"/>
-          <w:right w:space="0" w:sz="0" w:val="nil"/>
-          <w:between w:space="0" w:sz="0" w:val="nil"/>
-        </w:pBdr>
-        <w:shd w:fill="auto" w:val="clear"/>
-        <w:spacing w:after="0" w:before="0" w:line="240" w:lineRule="auto"/>
-        <w:ind w:left="0" w:right="0" w:firstLine="0"/>
-        <w:jc w:val="left"/>
-        <w:rPr>
-          <w:rFonts w:ascii="Arial" w:cs="Arial" w:eastAsia="Arial" w:hAnsi="Arial"/>
-          <w:b w:val="0"/>
-          <w:i w:val="0"/>
-          <w:smallCaps w:val="0"/>
-          <w:strike w:val="0"/>
-          <w:color w:val="000000"/>
-          <w:sz w:val="22"/>
-          <w:szCs w:val="22"/>
-          <w:u w:val="none"/>
-          <w:shd w:fill="auto" w:val="clear"/>
-          <w:vertAlign w:val="baseline"/>
-        </w:rPr>
-      </w:pPr>
-      <w:r>
-        <w:rPr>
-          <w:rFonts w:ascii="Arial" w:cs="Arial" w:eastAsia="Arial" w:hAnsi="Arial"/>
-          <w:b w:val="0"/>
-          <w:i w:val="0"/>
-          <w:smallCaps w:val="0"/>
-          <w:strike w:val="0"/>
-          <w:color w:val="000000"/>
-          <w:sz w:val="22"/>
-          <w:szCs w:val="22"/>
-          <w:u w:val="none"/>
-          <w:shd w:fill="auto" w:val="clear"/>
-          <w:vertAlign w:val="baseline"/>
-          <w:rtl w:val="0"/>
-        </w:rPr>
-        <w:t xml:space="preserve">DATO 48</w:t>
-      </w:r>
-    </w:p>
-  </w:comment>
-  <w:comment w:author="ADRIANA MARCELA ACOSTA GONZALEZ" w:id="12" w:date="2023-11-23T10:46:00Z">
-    <w:p>
-      <w:pPr>
-        <w:keepNext w:val="0"/>
-        <w:keepLines w:val="0"/>
-        <w:pageBreakBefore w:val="0"/>
-        <w:widowControl w:val="0"/>
-        <w:pBdr>
-          <w:top w:space="0" w:sz="0" w:val="nil"/>
-          <w:left w:space="0" w:sz="0" w:val="nil"/>
-          <w:bottom w:space="0" w:sz="0" w:val="nil"/>
-          <w:right w:space="0" w:sz="0" w:val="nil"/>
-          <w:between w:space="0" w:sz="0" w:val="nil"/>
-        </w:pBdr>
-        <w:shd w:fill="auto" w:val="clear"/>
-        <w:spacing w:after="0" w:before="0" w:line="240" w:lineRule="auto"/>
-        <w:ind w:left="0" w:right="0" w:firstLine="0"/>
-        <w:jc w:val="left"/>
-        <w:rPr>
-          <w:rFonts w:ascii="Arial" w:cs="Arial" w:eastAsia="Arial" w:hAnsi="Arial"/>
-          <w:b w:val="0"/>
-          <w:i w:val="0"/>
-          <w:smallCaps w:val="0"/>
-          <w:strike w:val="0"/>
-          <w:color w:val="000000"/>
-          <w:sz w:val="22"/>
-          <w:szCs w:val="22"/>
-          <w:u w:val="none"/>
-          <w:shd w:fill="auto" w:val="clear"/>
-          <w:vertAlign w:val="baseline"/>
-        </w:rPr>
-      </w:pPr>
-      <w:r>
-        <w:rPr>
-          <w:rFonts w:ascii="Arial" w:cs="Arial" w:eastAsia="Arial" w:hAnsi="Arial"/>
-          <w:b w:val="0"/>
-          <w:i w:val="0"/>
-          <w:smallCaps w:val="0"/>
-          <w:strike w:val="0"/>
-          <w:color w:val="000000"/>
-          <w:sz w:val="22"/>
-          <w:szCs w:val="22"/>
-          <w:u w:val="none"/>
-          <w:shd w:fill="auto" w:val="clear"/>
-          <w:vertAlign w:val="baseline"/>
-          <w:rtl w:val="0"/>
-        </w:rPr>
         <w:t xml:space="preserve">DATO 47</w:t>
-      </w:r>
-    </w:p>
-  </w:comment>
-  <w:comment w:author="ADRIANA MARCELA ACOSTA GONZALEZ" w:id="21" w:date="2023-11-23T10:46:00Z">
-    <w:p>
-      <w:pPr>
-        <w:keepNext w:val="0"/>
-        <w:keepLines w:val="0"/>
-        <w:pageBreakBefore w:val="0"/>
-        <w:widowControl w:val="0"/>
-        <w:pBdr>
-          <w:top w:space="0" w:sz="0" w:val="nil"/>
-          <w:left w:space="0" w:sz="0" w:val="nil"/>
-          <w:bottom w:space="0" w:sz="0" w:val="nil"/>
-          <w:right w:space="0" w:sz="0" w:val="nil"/>
-          <w:between w:space="0" w:sz="0" w:val="nil"/>
-        </w:pBdr>
-        <w:shd w:fill="auto" w:val="clear"/>
-        <w:spacing w:after="0" w:before="0" w:line="240" w:lineRule="auto"/>
-        <w:ind w:left="0" w:right="0" w:firstLine="0"/>
-        <w:jc w:val="left"/>
-        <w:rPr>
-          <w:rFonts w:ascii="Arial" w:cs="Arial" w:eastAsia="Arial" w:hAnsi="Arial"/>
-          <w:b w:val="0"/>
-          <w:i w:val="0"/>
-          <w:smallCaps w:val="0"/>
-          <w:strike w:val="0"/>
-          <w:color w:val="000000"/>
-          <w:sz w:val="22"/>
-          <w:szCs w:val="22"/>
-          <w:u w:val="none"/>
-          <w:shd w:fill="auto" w:val="clear"/>
-          <w:vertAlign w:val="baseline"/>
-        </w:rPr>
-      </w:pPr>
-      <w:r>
-        <w:rPr>
-          <w:rFonts w:ascii="Arial" w:cs="Arial" w:eastAsia="Arial" w:hAnsi="Arial"/>
-          <w:b w:val="0"/>
-          <w:i w:val="0"/>
-          <w:smallCaps w:val="0"/>
-          <w:strike w:val="0"/>
-          <w:color w:val="000000"/>
-          <w:sz w:val="22"/>
-          <w:szCs w:val="22"/>
-          <w:u w:val="none"/>
-          <w:shd w:fill="auto" w:val="clear"/>
-          <w:vertAlign w:val="baseline"/>
-          <w:rtl w:val="0"/>
-        </w:rPr>
-        <w:t xml:space="preserve">DATO 4</w:t>
-      </w:r>
-    </w:p>
-  </w:comment>
-  <w:comment w:author="ADRIANA MARCELA ACOSTA GONZALEZ" w:id="18" w:date="2023-11-23T10:46:00Z">
-    <w:p>
-      <w:pPr>
-        <w:keepNext w:val="0"/>
-        <w:keepLines w:val="0"/>
-        <w:pageBreakBefore w:val="0"/>
-        <w:widowControl w:val="0"/>
-        <w:pBdr>
-          <w:top w:space="0" w:sz="0" w:val="nil"/>
-          <w:left w:space="0" w:sz="0" w:val="nil"/>
-          <w:bottom w:space="0" w:sz="0" w:val="nil"/>
-          <w:right w:space="0" w:sz="0" w:val="nil"/>
-          <w:between w:space="0" w:sz="0" w:val="nil"/>
-        </w:pBdr>
-        <w:shd w:fill="auto" w:val="clear"/>
-        <w:spacing w:after="0" w:before="0" w:line="240" w:lineRule="auto"/>
-        <w:ind w:left="0" w:right="0" w:firstLine="0"/>
-        <w:jc w:val="left"/>
-        <w:rPr>
-          <w:rFonts w:ascii="Arial" w:cs="Arial" w:eastAsia="Arial" w:hAnsi="Arial"/>
-          <w:b w:val="0"/>
-          <w:i w:val="0"/>
-          <w:smallCaps w:val="0"/>
-          <w:strike w:val="0"/>
-          <w:color w:val="000000"/>
-          <w:sz w:val="22"/>
-          <w:szCs w:val="22"/>
-          <w:u w:val="none"/>
-          <w:shd w:fill="auto" w:val="clear"/>
-          <w:vertAlign w:val="baseline"/>
-        </w:rPr>
-      </w:pPr>
-      <w:r>
-        <w:rPr>
-          <w:rFonts w:ascii="Arial" w:cs="Arial" w:eastAsia="Arial" w:hAnsi="Arial"/>
-          <w:b w:val="0"/>
-          <w:i w:val="0"/>
-          <w:smallCaps w:val="0"/>
-          <w:strike w:val="0"/>
-          <w:color w:val="000000"/>
-          <w:sz w:val="22"/>
-          <w:szCs w:val="22"/>
-          <w:u w:val="none"/>
-          <w:shd w:fill="auto" w:val="clear"/>
-          <w:vertAlign w:val="baseline"/>
-          <w:rtl w:val="0"/>
-        </w:rPr>
-        <w:t xml:space="preserve">DATO 4</w:t>
       </w:r>
     </w:p>
   </w:comment>
@@ -4296,17 +3477,6 @@
   <w15:commentEx w15:paraId="0000005D" w15:done="0"/>
   <w15:commentEx w15:paraId="0000005E" w15:done="0"/>
   <w15:commentEx w15:paraId="0000005F" w15:done="0"/>
-  <w15:commentEx w15:paraId="00000060" w15:done="0"/>
-  <w15:commentEx w15:paraId="00000061" w15:done="0"/>
-  <w15:commentEx w15:paraId="00000062" w15:done="0"/>
-  <w15:commentEx w15:paraId="00000063" w15:done="0"/>
-  <w15:commentEx w15:paraId="00000064" w15:done="0"/>
-  <w15:commentEx w15:paraId="00000065" w15:done="0"/>
-  <w15:commentEx w15:paraId="00000066" w15:done="0"/>
-  <w15:commentEx w15:paraId="00000067" w15:done="0"/>
-  <w15:commentEx w15:paraId="00000068" w15:done="0"/>
-  <w15:commentEx w15:paraId="00000069" w15:done="0"/>
-  <w15:commentEx w15:paraId="0000006A" w15:done="0"/>
 </w15:commentsEx>
 </file>
 
@@ -5360,7 +4530,7 @@
 
 <file path=customXML/item1.xml><?xml version="1.0" encoding="utf-8"?>
 <go:gDocsCustomXmlDataStorage xmlns:go="http://customooxmlschemas.google.com/" xmlns:r="http://schemas.openxmlformats.org/officeDocument/2006/relationships" uri="GoogleDocsCustomDataVersion2">
-  <go:docsCustomData xmlns:go="http://customooxmlschemas.google.com/" roundtripDataSignature="AMtx7mjN1iUGD6EFroW2OPB/UCDi4uPC4Q==">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</go:docsCustomData>
+  <go:docsCustomData xmlns:go="http://customooxmlschemas.google.com/" roundtripDataSignature="AMtx7mieJky/h6gakvpa+5KUlWqVR6kobA==">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</go:docsCustomData>
 </go:gDocsCustomXmlDataStorage>
 </file>
 

</xml_diff>